<commit_message>
Added Process Pros and Cons.
</commit_message>
<xml_diff>
--- a/MeetingMinutes/MeetingMinutes-20140526.docx
+++ b/MeetingMinutes/MeetingMinutes-20140526.docx
@@ -2749,58 +2749,240 @@
               </w:numPr>
               <w:ind w:leftChars="0"/>
               <w:rPr>
+                <w:rFonts w:ascii="Times New Roman" w:eastAsia="標楷體" w:hAnsi="Times New Roman" w:cstheme="majorBidi" w:hint="eastAsia"/>
+                <w:szCs w:val="28"/>
+              </w:rPr>
+            </w:pPr>
+            <w:r>
+              <w:rPr>
+                <w:rFonts w:ascii="Times New Roman" w:eastAsia="標楷體" w:hAnsi="Times New Roman" w:cstheme="majorBidi" w:hint="eastAsia"/>
+                <w:szCs w:val="28"/>
+              </w:rPr>
+              <w:t xml:space="preserve">GraphStorageManager </w:t>
+            </w:r>
+            <w:r>
+              <w:rPr>
+                <w:rFonts w:ascii="Times New Roman" w:eastAsia="標楷體" w:hAnsi="Times New Roman" w:cstheme="majorBidi" w:hint="eastAsia"/>
+                <w:szCs w:val="28"/>
+              </w:rPr>
+              <w:t>跟</w:t>
+            </w:r>
+            <w:r>
+              <w:rPr>
+                <w:rFonts w:ascii="Times New Roman" w:eastAsia="標楷體" w:hAnsi="Times New Roman" w:cstheme="majorBidi" w:hint="eastAsia"/>
+                <w:szCs w:val="28"/>
+              </w:rPr>
+              <w:t xml:space="preserve"> Importer </w:t>
+            </w:r>
+            <w:r>
+              <w:rPr>
+                <w:rFonts w:ascii="Times New Roman" w:eastAsia="標楷體" w:hAnsi="Times New Roman" w:cstheme="majorBidi" w:hint="eastAsia"/>
+                <w:szCs w:val="28"/>
+              </w:rPr>
+              <w:t>加上</w:t>
+            </w:r>
+            <w:r>
+              <w:rPr>
+                <w:rFonts w:ascii="Times New Roman" w:eastAsia="標楷體" w:hAnsi="Times New Roman" w:cstheme="majorBidi" w:hint="eastAsia"/>
+                <w:szCs w:val="28"/>
+              </w:rPr>
+              <w:t xml:space="preserve"> AllInOneTable </w:t>
+            </w:r>
+            <w:r>
+              <w:rPr>
+                <w:rFonts w:ascii="Times New Roman" w:eastAsia="標楷體" w:hAnsi="Times New Roman" w:cstheme="majorBidi" w:hint="eastAsia"/>
+                <w:szCs w:val="28"/>
+              </w:rPr>
+              <w:t>作為溝通的</w:t>
+            </w:r>
+            <w:r>
+              <w:rPr>
+                <w:rFonts w:ascii="Times New Roman" w:eastAsia="標楷體" w:hAnsi="Times New Roman" w:cstheme="majorBidi" w:hint="eastAsia"/>
+                <w:szCs w:val="28"/>
+              </w:rPr>
+              <w:t xml:space="preserve"> Structure</w:t>
+            </w:r>
+          </w:p>
+          <w:p>
+            <w:pPr>
+              <w:pStyle w:val="a4"/>
+              <w:numPr>
+                <w:ilvl w:val="0"/>
+                <w:numId w:val="36"/>
+              </w:numPr>
+              <w:ind w:leftChars="0"/>
+              <w:rPr>
+                <w:rFonts w:ascii="Times New Roman" w:eastAsia="標楷體" w:hAnsi="Times New Roman" w:cstheme="majorBidi" w:hint="eastAsia"/>
+                <w:szCs w:val="28"/>
+              </w:rPr>
+            </w:pPr>
+            <w:r>
+              <w:rPr>
+                <w:rFonts w:ascii="Times New Roman" w:eastAsia="標楷體" w:hAnsi="Times New Roman" w:cstheme="majorBidi" w:hint="eastAsia"/>
+                <w:szCs w:val="28"/>
+              </w:rPr>
+              <w:t>Process Pros and Cons</w:t>
+            </w:r>
+          </w:p>
+          <w:p>
+            <w:pPr>
+              <w:pStyle w:val="a4"/>
+              <w:numPr>
+                <w:ilvl w:val="1"/>
+                <w:numId w:val="36"/>
+              </w:numPr>
+              <w:ind w:leftChars="0"/>
+              <w:rPr>
+                <w:rFonts w:ascii="Times New Roman" w:eastAsia="標楷體" w:hAnsi="Times New Roman" w:cstheme="majorBidi" w:hint="eastAsia"/>
+                <w:szCs w:val="28"/>
+              </w:rPr>
+            </w:pPr>
+            <w:r>
+              <w:rPr>
+                <w:rFonts w:ascii="Times New Roman" w:eastAsia="標楷體" w:hAnsi="Times New Roman" w:cstheme="majorBidi" w:hint="eastAsia"/>
+                <w:szCs w:val="28"/>
+              </w:rPr>
+              <w:t>Pros</w:t>
+            </w:r>
+          </w:p>
+          <w:p>
+            <w:pPr>
+              <w:pStyle w:val="a4"/>
+              <w:numPr>
+                <w:ilvl w:val="2"/>
+                <w:numId w:val="36"/>
+              </w:numPr>
+              <w:ind w:leftChars="0"/>
+              <w:rPr>
+                <w:rFonts w:ascii="Times New Roman" w:eastAsia="標楷體" w:hAnsi="Times New Roman" w:cstheme="majorBidi" w:hint="eastAsia"/>
+                <w:szCs w:val="28"/>
+              </w:rPr>
+            </w:pPr>
+            <w:r>
+              <w:rPr>
+                <w:rFonts w:ascii="Times New Roman" w:eastAsia="標楷體" w:hAnsi="Times New Roman" w:cstheme="majorBidi" w:hint="eastAsia"/>
+                <w:szCs w:val="28"/>
+              </w:rPr>
+              <w:t xml:space="preserve">Quality guarantee in specific </w:t>
+            </w:r>
+            <w:r>
+              <w:rPr>
                 <w:rFonts w:ascii="Times New Roman" w:eastAsia="標楷體" w:hAnsi="Times New Roman" w:cstheme="majorBidi"/>
                 <w:szCs w:val="28"/>
               </w:rPr>
-            </w:pPr>
-            <w:r>
-              <w:rPr>
-                <w:rFonts w:ascii="Times New Roman" w:eastAsia="標楷體" w:hAnsi="Times New Roman" w:cstheme="majorBidi" w:hint="eastAsia"/>
-                <w:szCs w:val="28"/>
-              </w:rPr>
-              <w:t xml:space="preserve">GraphStorageManager </w:t>
-            </w:r>
-            <w:r>
-              <w:rPr>
-                <w:rFonts w:ascii="Times New Roman" w:eastAsia="標楷體" w:hAnsi="Times New Roman" w:cstheme="majorBidi" w:hint="eastAsia"/>
-                <w:szCs w:val="28"/>
-              </w:rPr>
-              <w:t>跟</w:t>
-            </w:r>
-            <w:r>
-              <w:rPr>
-                <w:rFonts w:ascii="Times New Roman" w:eastAsia="標楷體" w:hAnsi="Times New Roman" w:cstheme="majorBidi" w:hint="eastAsia"/>
-                <w:szCs w:val="28"/>
-              </w:rPr>
-              <w:t xml:space="preserve"> Importer </w:t>
-            </w:r>
-            <w:r>
-              <w:rPr>
-                <w:rFonts w:ascii="Times New Roman" w:eastAsia="標楷體" w:hAnsi="Times New Roman" w:cstheme="majorBidi" w:hint="eastAsia"/>
-                <w:szCs w:val="28"/>
-              </w:rPr>
-              <w:t>加上</w:t>
-            </w:r>
-            <w:r>
-              <w:rPr>
-                <w:rFonts w:ascii="Times New Roman" w:eastAsia="標楷體" w:hAnsi="Times New Roman" w:cstheme="majorBidi" w:hint="eastAsia"/>
-                <w:szCs w:val="28"/>
-              </w:rPr>
-              <w:t xml:space="preserve"> AllInOneTable </w:t>
-            </w:r>
-            <w:r>
-              <w:rPr>
-                <w:rFonts w:ascii="Times New Roman" w:eastAsia="標楷體" w:hAnsi="Times New Roman" w:cstheme="majorBidi" w:hint="eastAsia"/>
-                <w:szCs w:val="28"/>
-              </w:rPr>
-              <w:t>作為溝通的</w:t>
-            </w:r>
-            <w:r>
-              <w:rPr>
-                <w:rFonts w:ascii="Times New Roman" w:eastAsia="標楷體" w:hAnsi="Times New Roman" w:cstheme="majorBidi" w:hint="eastAsia"/>
-                <w:szCs w:val="28"/>
-              </w:rPr>
-              <w:t xml:space="preserve"> Structure</w:t>
+              <w:t>environment</w:t>
+            </w:r>
+          </w:p>
+          <w:p>
+            <w:pPr>
+              <w:pStyle w:val="a4"/>
+              <w:numPr>
+                <w:ilvl w:val="2"/>
+                <w:numId w:val="36"/>
+              </w:numPr>
+              <w:ind w:leftChars="0"/>
+              <w:rPr>
+                <w:rFonts w:ascii="Times New Roman" w:eastAsia="標楷體" w:hAnsi="Times New Roman" w:cstheme="majorBidi" w:hint="eastAsia"/>
+                <w:szCs w:val="28"/>
+              </w:rPr>
+            </w:pPr>
+            <w:r>
+              <w:rPr>
+                <w:rFonts w:ascii="Times New Roman" w:eastAsia="標楷體" w:hAnsi="Times New Roman" w:cstheme="majorBidi" w:hint="eastAsia"/>
+                <w:szCs w:val="28"/>
+              </w:rPr>
+              <w:t>Convenient to reuse the pattern designed before on the similar process</w:t>
+            </w:r>
+          </w:p>
+          <w:p>
+            <w:pPr>
+              <w:pStyle w:val="a4"/>
+              <w:numPr>
+                <w:ilvl w:val="2"/>
+                <w:numId w:val="36"/>
+              </w:numPr>
+              <w:ind w:leftChars="0"/>
+              <w:rPr>
+                <w:rFonts w:ascii="Times New Roman" w:eastAsia="標楷體" w:hAnsi="Times New Roman" w:cstheme="majorBidi" w:hint="eastAsia"/>
+                <w:szCs w:val="28"/>
+              </w:rPr>
+            </w:pPr>
+            <w:r>
+              <w:rPr>
+                <w:rFonts w:ascii="Times New Roman" w:eastAsia="標楷體" w:hAnsi="Times New Roman" w:cstheme="majorBidi" w:hint="eastAsia"/>
+                <w:szCs w:val="28"/>
+              </w:rPr>
+              <w:t>Improvement stop by stop based on measurement</w:t>
+            </w:r>
+          </w:p>
+          <w:p>
+            <w:pPr>
+              <w:pStyle w:val="a4"/>
+              <w:numPr>
+                <w:ilvl w:val="2"/>
+                <w:numId w:val="36"/>
+              </w:numPr>
+              <w:ind w:leftChars="0"/>
+              <w:rPr>
+                <w:rFonts w:ascii="Times New Roman" w:eastAsia="標楷體" w:hAnsi="Times New Roman" w:cstheme="majorBidi" w:hint="eastAsia"/>
+                <w:szCs w:val="28"/>
+              </w:rPr>
+            </w:pPr>
+            <w:r>
+              <w:rPr>
+                <w:rFonts w:ascii="Times New Roman" w:eastAsia="標楷體" w:hAnsi="Times New Roman" w:cstheme="majorBidi" w:hint="eastAsia"/>
+                <w:szCs w:val="28"/>
+              </w:rPr>
+              <w:t>經驗傳承</w:t>
+            </w:r>
+          </w:p>
+          <w:p>
+            <w:pPr>
+              <w:pStyle w:val="a4"/>
+              <w:numPr>
+                <w:ilvl w:val="1"/>
+                <w:numId w:val="36"/>
+              </w:numPr>
+              <w:ind w:leftChars="0"/>
+              <w:rPr>
+                <w:rFonts w:ascii="Times New Roman" w:eastAsia="標楷體" w:hAnsi="Times New Roman" w:cstheme="majorBidi" w:hint="eastAsia"/>
+                <w:szCs w:val="28"/>
+              </w:rPr>
+            </w:pPr>
+            <w:r>
+              <w:rPr>
+                <w:rFonts w:ascii="Times New Roman" w:eastAsia="標楷體" w:hAnsi="Times New Roman" w:cstheme="majorBidi" w:hint="eastAsia"/>
+                <w:szCs w:val="28"/>
+              </w:rPr>
+              <w:t>Cons</w:t>
+            </w:r>
+          </w:p>
+          <w:p>
+            <w:pPr>
+              <w:pStyle w:val="a4"/>
+              <w:numPr>
+                <w:ilvl w:val="2"/>
+                <w:numId w:val="36"/>
+              </w:numPr>
+              <w:ind w:leftChars="0"/>
+              <w:rPr>
+                <w:rFonts w:ascii="Times New Roman" w:eastAsia="標楷體" w:hAnsi="Times New Roman" w:cstheme="majorBidi"/>
+                <w:szCs w:val="28"/>
+              </w:rPr>
+            </w:pPr>
+            <w:r>
+              <w:rPr>
+                <w:rFonts w:ascii="Times New Roman" w:eastAsia="標楷體" w:hAnsi="Times New Roman" w:cstheme="majorBidi" w:hint="eastAsia"/>
+                <w:szCs w:val="28"/>
+              </w:rPr>
+              <w:t xml:space="preserve">Cost of </w:t>
+            </w:r>
+            <w:r>
+              <w:rPr>
+                <w:rFonts w:ascii="Times New Roman" w:eastAsia="標楷體" w:hAnsi="Times New Roman" w:cstheme="majorBidi"/>
+                <w:szCs w:val="28"/>
+              </w:rPr>
+              <w:t>maintenance</w:t>
             </w:r>
             <w:bookmarkStart w:id="0" w:name="_GoBack"/>
             <w:bookmarkEnd w:id="0"/>
@@ -8636,7 +8818,7 @@
         <w:rFonts w:hint="default"/>
       </w:rPr>
     </w:lvl>
-    <w:lvl w:ilvl="2" w:tplc="0409001B" w:tentative="1">
+    <w:lvl w:ilvl="2" w:tplc="0409001B">
       <w:start w:val="1"/>
       <w:numFmt w:val="lowerRoman"/>
       <w:lvlText w:val="%3."/>
@@ -13434,7 +13616,7 @@
 </file>
 
 <file path=customXml/itemProps1.xml><?xml version="1.0" encoding="utf-8"?>
-<ds:datastoreItem xmlns:ds="http://schemas.openxmlformats.org/officeDocument/2006/customXml" ds:itemID="{F9405243-C591-4D39-8F69-2280656BF56F}">
+<ds:datastoreItem xmlns:ds="http://schemas.openxmlformats.org/officeDocument/2006/customXml" ds:itemID="{B0C7C65C-1D00-41E1-B8D9-7719595B3798}">
   <ds:schemaRefs>
     <ds:schemaRef ds:uri="http://schemas.openxmlformats.org/officeDocument/2006/bibliography"/>
   </ds:schemaRefs>

</xml_diff>

<commit_message>
Merged MeetingMinutes0522 into 0526
</commit_message>
<xml_diff>
--- a/MeetingMinutes/MeetingMinutes-20140526.docx
+++ b/MeetingMinutes/MeetingMinutes-20140526.docx
@@ -264,13 +264,25 @@
               <w:rPr>
                 <w:rFonts w:ascii="Times New Roman" w:eastAsia="標楷體" w:hAnsi="Times New Roman" w:cs="Times New Roman" w:hint="eastAsia"/>
               </w:rPr>
-              <w:t>??</w:t>
-            </w:r>
-            <w:r>
-              <w:rPr>
-                <w:rFonts w:ascii="Times New Roman" w:eastAsia="標楷體" w:hAnsi="Times New Roman" w:cs="Times New Roman"/>
-              </w:rPr>
-              <w:t>:00</w:t>
+              <w:t>16</w:t>
+            </w:r>
+            <w:r>
+              <w:rPr>
+                <w:rFonts w:ascii="Times New Roman" w:eastAsia="標楷體" w:hAnsi="Times New Roman" w:cs="Times New Roman"/>
+              </w:rPr>
+              <w:t>:</w:t>
+            </w:r>
+            <w:r>
+              <w:rPr>
+                <w:rFonts w:ascii="Times New Roman" w:eastAsia="標楷體" w:hAnsi="Times New Roman" w:cs="Times New Roman" w:hint="eastAsia"/>
+              </w:rPr>
+              <w:t>4</w:t>
+            </w:r>
+            <w:r>
+              <w:rPr>
+                <w:rFonts w:ascii="Times New Roman" w:eastAsia="標楷體" w:hAnsi="Times New Roman" w:cs="Times New Roman"/>
+              </w:rPr>
+              <w:t>0</w:t>
             </w:r>
           </w:p>
         </w:tc>
@@ -313,12 +325,14 @@
                 <w:rFonts w:ascii="Times New Roman" w:eastAsia="標楷體" w:hAnsi="Times New Roman" w:cs="Times New Roman"/>
               </w:rPr>
             </w:pPr>
+            <w:proofErr w:type="gramStart"/>
             <w:r>
               <w:rPr>
                 <w:rFonts w:ascii="Times New Roman" w:eastAsia="標楷體" w:hAnsi="Times New Roman" w:cs="Times New Roman" w:hint="eastAsia"/>
               </w:rPr>
               <w:t>德田館</w:t>
             </w:r>
+            <w:proofErr w:type="gramEnd"/>
             <w:r>
               <w:rPr>
                 <w:rFonts w:ascii="Times New Roman" w:eastAsia="標楷體" w:hAnsi="Times New Roman" w:cs="Times New Roman" w:hint="eastAsia"/>
@@ -1312,31 +1326,6 @@
               </w:numPr>
               <w:ind w:leftChars="0"/>
               <w:rPr>
-                <w:rFonts w:ascii="Times New Roman" w:eastAsia="標楷體" w:hAnsi="Times New Roman" w:hint="eastAsia"/>
-              </w:rPr>
-            </w:pPr>
-            <w:r>
-              <w:rPr>
-                <w:rFonts w:ascii="Times New Roman" w:eastAsia="標楷體" w:hAnsi="Times New Roman" w:hint="eastAsia"/>
-              </w:rPr>
-              <w:t>討論</w:t>
-            </w:r>
-            <w:r>
-              <w:rPr>
-                <w:rFonts w:ascii="Times New Roman" w:eastAsia="標楷體" w:hAnsi="Times New Roman" w:hint="eastAsia"/>
-              </w:rPr>
-              <w:t>hw 13</w:t>
-            </w:r>
-          </w:p>
-          <w:p>
-            <w:pPr>
-              <w:pStyle w:val="a4"/>
-              <w:numPr>
-                <w:ilvl w:val="0"/>
-                <w:numId w:val="26"/>
-              </w:numPr>
-              <w:ind w:leftChars="0"/>
-              <w:rPr>
                 <w:rFonts w:ascii="Times New Roman" w:eastAsia="標楷體" w:hAnsi="Times New Roman"/>
               </w:rPr>
             </w:pPr>
@@ -1398,9 +1387,10 @@
               <w:pStyle w:val="a4"/>
               <w:numPr>
                 <w:ilvl w:val="0"/>
-                <w:numId w:val="36"/>
+                <w:numId w:val="40"/>
               </w:numPr>
               <w:ind w:leftChars="0"/>
+              <w:jc w:val="center"/>
               <w:rPr>
                 <w:rFonts w:ascii="Times New Roman" w:eastAsia="標楷體" w:hAnsi="Times New Roman" w:cstheme="majorBidi" w:hint="eastAsia"/>
                 <w:sz w:val="28"/>
@@ -1410,20 +1400,52 @@
             <w:r>
               <w:rPr>
                 <w:rFonts w:ascii="Times New Roman" w:eastAsia="標楷體" w:hAnsi="Times New Roman" w:cstheme="majorBidi" w:hint="eastAsia"/>
-                <w:b w:val="0"/>
                 <w:sz w:val="28"/>
                 <w:szCs w:val="28"/>
               </w:rPr>
-              <w:t>討論</w:t>
-            </w:r>
-            <w:r>
-              <w:rPr>
-                <w:rFonts w:ascii="Times New Roman" w:eastAsia="標楷體" w:hAnsi="Times New Roman" w:cstheme="majorBidi" w:hint="eastAsia"/>
-                <w:b w:val="0"/>
+              <w:t>作業討論</w:t>
+            </w:r>
+            <w:r>
+              <w:rPr>
+                <w:rFonts w:ascii="Times New Roman" w:eastAsia="標楷體" w:hAnsi="Times New Roman" w:cstheme="majorBidi" w:hint="eastAsia"/>
                 <w:sz w:val="28"/>
                 <w:szCs w:val="28"/>
               </w:rPr>
-              <w:t xml:space="preserve"> hw13</w:t>
+              <w:t xml:space="preserve"> (5/22 pm 22:30~24:00 @Skype</w:t>
+            </w:r>
+            <w:proofErr w:type="gramStart"/>
+            <w:r>
+              <w:rPr>
+                <w:rFonts w:ascii="Times New Roman" w:eastAsia="標楷體" w:hAnsi="Times New Roman" w:cstheme="majorBidi" w:hint="eastAsia"/>
+                <w:sz w:val="28"/>
+                <w:szCs w:val="28"/>
+              </w:rPr>
+              <w:t>線上</w:t>
+            </w:r>
+            <w:proofErr w:type="gramEnd"/>
+            <w:r>
+              <w:rPr>
+                <w:rFonts w:ascii="Times New Roman" w:eastAsia="標楷體" w:hAnsi="Times New Roman" w:cstheme="majorBidi" w:hint="eastAsia"/>
+                <w:sz w:val="28"/>
+                <w:szCs w:val="28"/>
+              </w:rPr>
+              <w:t>) (</w:t>
+            </w:r>
+            <w:r>
+              <w:rPr>
+                <w:rFonts w:ascii="Times New Roman" w:eastAsia="標楷體" w:hAnsi="Times New Roman" w:cstheme="majorBidi" w:hint="eastAsia"/>
+                <w:sz w:val="28"/>
+                <w:szCs w:val="28"/>
+              </w:rPr>
+              <w:t>共</w:t>
+            </w:r>
+            <w:r>
+              <w:rPr>
+                <w:rFonts w:ascii="Times New Roman" w:eastAsia="標楷體" w:hAnsi="Times New Roman" w:cstheme="majorBidi" w:hint="eastAsia"/>
+                <w:sz w:val="28"/>
+                <w:szCs w:val="28"/>
+              </w:rPr>
+              <w:t>90 min)</w:t>
             </w:r>
           </w:p>
           <w:p>
@@ -1435,17 +1457,1018 @@
               </w:numPr>
               <w:ind w:leftChars="0"/>
               <w:rPr>
-                <w:rFonts w:ascii="Times New Roman" w:eastAsia="標楷體" w:hAnsi="Times New Roman" w:cstheme="majorBidi" w:hint="eastAsia"/>
+                <w:rFonts w:ascii="Times New Roman" w:eastAsia="標楷體" w:hAnsi="Times New Roman" w:cstheme="majorBidi"/>
                 <w:sz w:val="28"/>
                 <w:szCs w:val="28"/>
               </w:rPr>
             </w:pPr>
             <w:r>
               <w:rPr>
-                <w:rFonts w:ascii="Times New Roman" w:eastAsia="標楷體" w:hAnsi="Times New Roman" w:cstheme="majorBidi" w:hint="eastAsia"/>
+                <w:rFonts w:ascii="Times New Roman" w:eastAsia="標楷體" w:hAnsi="Times New Roman" w:cstheme="majorBidi"/>
+                <w:b w:val="0"/>
                 <w:sz w:val="28"/>
                 <w:szCs w:val="28"/>
               </w:rPr>
+              <w:t>D</w:t>
+            </w:r>
+            <w:r>
+              <w:rPr>
+                <w:rFonts w:ascii="Times New Roman" w:eastAsia="標楷體" w:hAnsi="Times New Roman" w:cstheme="majorBidi" w:hint="eastAsia"/>
+                <w:b w:val="0"/>
+                <w:sz w:val="28"/>
+                <w:szCs w:val="28"/>
+              </w:rPr>
+              <w:t>raw</w:t>
+            </w:r>
+            <w:r>
+              <w:rPr>
+                <w:rFonts w:ascii="Times New Roman" w:eastAsia="標楷體" w:hAnsi="Times New Roman" w:cstheme="majorBidi" w:hint="eastAsia"/>
+                <w:b w:val="0"/>
+                <w:sz w:val="28"/>
+                <w:szCs w:val="28"/>
+              </w:rPr>
+              <w:t>要放在各個</w:t>
+            </w:r>
+            <w:r>
+              <w:rPr>
+                <w:rFonts w:ascii="Times New Roman" w:eastAsia="標楷體" w:hAnsi="Times New Roman" w:cstheme="majorBidi" w:hint="eastAsia"/>
+                <w:b w:val="0"/>
+                <w:sz w:val="28"/>
+                <w:szCs w:val="28"/>
+              </w:rPr>
+              <w:t>class</w:t>
+            </w:r>
+            <w:r>
+              <w:rPr>
+                <w:rFonts w:ascii="Times New Roman" w:eastAsia="標楷體" w:hAnsi="Times New Roman" w:cstheme="majorBidi" w:hint="eastAsia"/>
+                <w:b w:val="0"/>
+                <w:sz w:val="28"/>
+                <w:szCs w:val="28"/>
+              </w:rPr>
+              <w:t>還是有一個</w:t>
+            </w:r>
+            <w:r>
+              <w:rPr>
+                <w:rFonts w:ascii="Times New Roman" w:eastAsia="標楷體" w:hAnsi="Times New Roman" w:cstheme="majorBidi" w:hint="eastAsia"/>
+                <w:b w:val="0"/>
+                <w:sz w:val="28"/>
+                <w:szCs w:val="28"/>
+              </w:rPr>
+              <w:t>app class</w:t>
+            </w:r>
+            <w:r>
+              <w:rPr>
+                <w:rFonts w:ascii="Times New Roman" w:eastAsia="標楷體" w:hAnsi="Times New Roman" w:cstheme="majorBidi" w:hint="eastAsia"/>
+                <w:b w:val="0"/>
+                <w:sz w:val="28"/>
+                <w:szCs w:val="28"/>
+              </w:rPr>
+              <w:t>來放</w:t>
+            </w:r>
+          </w:p>
+          <w:p>
+            <w:pPr>
+              <w:pStyle w:val="a4"/>
+              <w:numPr>
+                <w:ilvl w:val="0"/>
+                <w:numId w:val="36"/>
+              </w:numPr>
+              <w:ind w:leftChars="0"/>
+              <w:rPr>
+                <w:rFonts w:ascii="Times New Roman" w:eastAsia="標楷體" w:hAnsi="Times New Roman" w:cstheme="majorBidi"/>
+                <w:sz w:val="28"/>
+                <w:szCs w:val="28"/>
+              </w:rPr>
+            </w:pPr>
+            <w:r>
+              <w:rPr>
+                <w:rFonts w:ascii="Times New Roman" w:eastAsia="標楷體" w:hAnsi="Times New Roman" w:cstheme="majorBidi" w:hint="eastAsia"/>
+                <w:b w:val="0"/>
+                <w:sz w:val="28"/>
+                <w:szCs w:val="28"/>
+              </w:rPr>
+              <w:t>要不要有一個</w:t>
+            </w:r>
+            <w:r>
+              <w:rPr>
+                <w:rFonts w:ascii="Times New Roman" w:eastAsia="標楷體" w:hAnsi="Times New Roman" w:cstheme="majorBidi" w:hint="eastAsia"/>
+                <w:b w:val="0"/>
+                <w:sz w:val="28"/>
+                <w:szCs w:val="28"/>
+              </w:rPr>
+              <w:t>application class</w:t>
+            </w:r>
+          </w:p>
+          <w:p>
+            <w:pPr>
+              <w:rPr>
+                <w:rFonts w:ascii="Times New Roman" w:eastAsia="標楷體" w:hAnsi="Times New Roman"/>
+                <w:sz w:val="28"/>
+                <w:szCs w:val="28"/>
+              </w:rPr>
+            </w:pPr>
+            <w:r>
+              <w:rPr>
+                <w:rFonts w:ascii="Times New Roman" w:eastAsia="標楷體" w:hAnsi="Times New Roman" w:hint="eastAsia"/>
+                <w:noProof/>
+                <w:sz w:val="28"/>
+                <w:szCs w:val="28"/>
+              </w:rPr>
+              <w:drawing>
+                <wp:inline distT="0" distB="0" distL="0" distR="0" wp14:anchorId="4004D7B9" wp14:editId="14D49D6A">
+                  <wp:extent cx="3621024" cy="1464999"/>
+                  <wp:effectExtent l="0" t="0" r="0" b="1905"/>
+                  <wp:docPr id="7" name="圖片 7"/>
+                  <wp:cNvGraphicFramePr>
+                    <a:graphicFrameLocks xmlns:a="http://schemas.openxmlformats.org/drawingml/2006/main" noChangeAspect="1"/>
+                  </wp:cNvGraphicFramePr>
+                  <a:graphic xmlns:a="http://schemas.openxmlformats.org/drawingml/2006/main">
+                    <a:graphicData uri="http://schemas.openxmlformats.org/drawingml/2006/picture">
+                      <pic:pic xmlns:pic="http://schemas.openxmlformats.org/drawingml/2006/picture">
+                        <pic:nvPicPr>
+                          <pic:cNvPr id="0" name="Picture 1"/>
+                          <pic:cNvPicPr>
+                            <a:picLocks noChangeAspect="1" noChangeArrowheads="1"/>
+                          </pic:cNvPicPr>
+                        </pic:nvPicPr>
+                        <pic:blipFill>
+                          <a:blip r:embed="rId9">
+                            <a:extLst>
+                              <a:ext uri="{28A0092B-C50C-407E-A947-70E740481C1C}">
+                                <a14:useLocalDpi xmlns:a14="http://schemas.microsoft.com/office/drawing/2010/main" val="0"/>
+                              </a:ext>
+                            </a:extLst>
+                          </a:blip>
+                          <a:srcRect/>
+                          <a:stretch>
+                            <a:fillRect/>
+                          </a:stretch>
+                        </pic:blipFill>
+                        <pic:spPr bwMode="auto">
+                          <a:xfrm>
+                            <a:off x="0" y="0"/>
+                            <a:ext cx="3637481" cy="1471657"/>
+                          </a:xfrm>
+                          <a:prstGeom prst="rect">
+                            <a:avLst/>
+                          </a:prstGeom>
+                          <a:noFill/>
+                          <a:ln>
+                            <a:noFill/>
+                          </a:ln>
+                        </pic:spPr>
+                      </pic:pic>
+                    </a:graphicData>
+                  </a:graphic>
+                </wp:inline>
+              </w:drawing>
+            </w:r>
+            <w:r>
+              <w:rPr>
+                <w:rFonts w:ascii="Times New Roman" w:eastAsia="標楷體" w:hAnsi="Times New Roman" w:hint="eastAsia"/>
+                <w:noProof/>
+                <w:sz w:val="28"/>
+                <w:szCs w:val="28"/>
+              </w:rPr>
+              <w:drawing>
+                <wp:inline distT="0" distB="0" distL="0" distR="0" wp14:anchorId="3BA7B0BE" wp14:editId="2B343C92">
+                  <wp:extent cx="2909523" cy="1484986"/>
+                  <wp:effectExtent l="0" t="0" r="5715" b="1270"/>
+                  <wp:docPr id="8" name="圖片 8"/>
+                  <wp:cNvGraphicFramePr>
+                    <a:graphicFrameLocks xmlns:a="http://schemas.openxmlformats.org/drawingml/2006/main" noChangeAspect="1"/>
+                  </wp:cNvGraphicFramePr>
+                  <a:graphic xmlns:a="http://schemas.openxmlformats.org/drawingml/2006/main">
+                    <a:graphicData uri="http://schemas.openxmlformats.org/drawingml/2006/picture">
+                      <pic:pic xmlns:pic="http://schemas.openxmlformats.org/drawingml/2006/picture">
+                        <pic:nvPicPr>
+                          <pic:cNvPr id="0" name="Picture 2"/>
+                          <pic:cNvPicPr>
+                            <a:picLocks noChangeAspect="1" noChangeArrowheads="1"/>
+                          </pic:cNvPicPr>
+                        </pic:nvPicPr>
+                        <pic:blipFill>
+                          <a:blip r:embed="rId10">
+                            <a:extLst>
+                              <a:ext uri="{28A0092B-C50C-407E-A947-70E740481C1C}">
+                                <a14:useLocalDpi xmlns:a14="http://schemas.microsoft.com/office/drawing/2010/main" val="0"/>
+                              </a:ext>
+                            </a:extLst>
+                          </a:blip>
+                          <a:srcRect/>
+                          <a:stretch>
+                            <a:fillRect/>
+                          </a:stretch>
+                        </pic:blipFill>
+                        <pic:spPr bwMode="auto">
+                          <a:xfrm>
+                            <a:off x="0" y="0"/>
+                            <a:ext cx="2915935" cy="1488259"/>
+                          </a:xfrm>
+                          <a:prstGeom prst="rect">
+                            <a:avLst/>
+                          </a:prstGeom>
+                          <a:noFill/>
+                          <a:ln>
+                            <a:noFill/>
+                          </a:ln>
+                        </pic:spPr>
+                      </pic:pic>
+                    </a:graphicData>
+                  </a:graphic>
+                </wp:inline>
+              </w:drawing>
+            </w:r>
+          </w:p>
+          <w:p>
+            <w:pPr>
+              <w:rPr>
+                <w:rFonts w:ascii="Times New Roman" w:eastAsia="標楷體" w:hAnsi="Times New Roman"/>
+                <w:sz w:val="28"/>
+                <w:szCs w:val="28"/>
+              </w:rPr>
+            </w:pPr>
+          </w:p>
+          <w:p>
+            <w:pPr>
+              <w:pStyle w:val="a4"/>
+              <w:numPr>
+                <w:ilvl w:val="0"/>
+                <w:numId w:val="36"/>
+              </w:numPr>
+              <w:ind w:leftChars="0"/>
+              <w:rPr>
+                <w:rFonts w:ascii="Times New Roman" w:eastAsia="標楷體" w:hAnsi="Times New Roman" w:cstheme="majorBidi"/>
+                <w:sz w:val="28"/>
+                <w:szCs w:val="28"/>
+              </w:rPr>
+            </w:pPr>
+            <w:r>
+              <w:rPr>
+                <w:rFonts w:ascii="Times New Roman" w:eastAsia="標楷體" w:hAnsi="Times New Roman" w:cstheme="majorBidi" w:hint="eastAsia"/>
+                <w:b w:val="0"/>
+                <w:sz w:val="28"/>
+                <w:szCs w:val="28"/>
+              </w:rPr>
+              <w:t>是要兩層還是三層</w:t>
+            </w:r>
+          </w:p>
+          <w:p>
+            <w:pPr>
+              <w:rPr>
+                <w:rFonts w:ascii="Times New Roman" w:eastAsia="標楷體" w:hAnsi="Times New Roman"/>
+                <w:sz w:val="28"/>
+                <w:szCs w:val="28"/>
+              </w:rPr>
+            </w:pPr>
+            <w:r>
+              <w:rPr>
+                <w:rFonts w:ascii="Times New Roman" w:eastAsia="標楷體" w:hAnsi="Times New Roman" w:hint="eastAsia"/>
+                <w:noProof/>
+                <w:sz w:val="28"/>
+                <w:szCs w:val="28"/>
+              </w:rPr>
+              <w:lastRenderedPageBreak/>
+              <w:drawing>
+                <wp:inline distT="0" distB="0" distL="0" distR="0" wp14:anchorId="0E0474D3" wp14:editId="5C027694">
+                  <wp:extent cx="6708140" cy="4330700"/>
+                  <wp:effectExtent l="0" t="0" r="0" b="0"/>
+                  <wp:docPr id="11" name="圖片 11"/>
+                  <wp:cNvGraphicFramePr>
+                    <a:graphicFrameLocks xmlns:a="http://schemas.openxmlformats.org/drawingml/2006/main" noChangeAspect="1"/>
+                  </wp:cNvGraphicFramePr>
+                  <a:graphic xmlns:a="http://schemas.openxmlformats.org/drawingml/2006/main">
+                    <a:graphicData uri="http://schemas.openxmlformats.org/drawingml/2006/picture">
+                      <pic:pic xmlns:pic="http://schemas.openxmlformats.org/drawingml/2006/picture">
+                        <pic:nvPicPr>
+                          <pic:cNvPr id="0" name="Picture 4"/>
+                          <pic:cNvPicPr>
+                            <a:picLocks noChangeAspect="1" noChangeArrowheads="1"/>
+                          </pic:cNvPicPr>
+                        </pic:nvPicPr>
+                        <pic:blipFill>
+                          <a:blip r:embed="rId11">
+                            <a:extLst>
+                              <a:ext uri="{28A0092B-C50C-407E-A947-70E740481C1C}">
+                                <a14:useLocalDpi xmlns:a14="http://schemas.microsoft.com/office/drawing/2010/main" val="0"/>
+                              </a:ext>
+                            </a:extLst>
+                          </a:blip>
+                          <a:srcRect/>
+                          <a:stretch>
+                            <a:fillRect/>
+                          </a:stretch>
+                        </pic:blipFill>
+                        <pic:spPr bwMode="auto">
+                          <a:xfrm>
+                            <a:off x="0" y="0"/>
+                            <a:ext cx="6708140" cy="4330700"/>
+                          </a:xfrm>
+                          <a:prstGeom prst="rect">
+                            <a:avLst/>
+                          </a:prstGeom>
+                          <a:noFill/>
+                          <a:ln>
+                            <a:noFill/>
+                          </a:ln>
+                        </pic:spPr>
+                      </pic:pic>
+                    </a:graphicData>
+                  </a:graphic>
+                </wp:inline>
+              </w:drawing>
+            </w:r>
+            <w:r>
+              <w:rPr>
+                <w:rFonts w:ascii="Times New Roman" w:eastAsia="標楷體" w:hAnsi="Times New Roman" w:hint="eastAsia"/>
+                <w:noProof/>
+                <w:sz w:val="28"/>
+                <w:szCs w:val="28"/>
+              </w:rPr>
+              <w:drawing>
+                <wp:inline distT="0" distB="0" distL="0" distR="0" wp14:anchorId="658BE0E2" wp14:editId="423F2521">
+                  <wp:extent cx="6569049" cy="4348481"/>
+                  <wp:effectExtent l="0" t="0" r="3810" b="0"/>
+                  <wp:docPr id="9" name="圖片 9"/>
+                  <wp:cNvGraphicFramePr>
+                    <a:graphicFrameLocks xmlns:a="http://schemas.openxmlformats.org/drawingml/2006/main" noChangeAspect="1"/>
+                  </wp:cNvGraphicFramePr>
+                  <a:graphic xmlns:a="http://schemas.openxmlformats.org/drawingml/2006/main">
+                    <a:graphicData uri="http://schemas.openxmlformats.org/drawingml/2006/picture">
+                      <pic:pic xmlns:pic="http://schemas.openxmlformats.org/drawingml/2006/picture">
+                        <pic:nvPicPr>
+                          <pic:cNvPr id="0" name="Picture 3"/>
+                          <pic:cNvPicPr>
+                            <a:picLocks noChangeAspect="1" noChangeArrowheads="1"/>
+                          </pic:cNvPicPr>
+                        </pic:nvPicPr>
+                        <pic:blipFill>
+                          <a:blip r:embed="rId12">
+                            <a:extLst>
+                              <a:ext uri="{28A0092B-C50C-407E-A947-70E740481C1C}">
+                                <a14:useLocalDpi xmlns:a14="http://schemas.microsoft.com/office/drawing/2010/main" val="0"/>
+                              </a:ext>
+                            </a:extLst>
+                          </a:blip>
+                          <a:srcRect/>
+                          <a:stretch>
+                            <a:fillRect/>
+                          </a:stretch>
+                        </pic:blipFill>
+                        <pic:spPr bwMode="auto">
+                          <a:xfrm>
+                            <a:off x="0" y="0"/>
+                            <a:ext cx="6572622" cy="4350846"/>
+                          </a:xfrm>
+                          <a:prstGeom prst="rect">
+                            <a:avLst/>
+                          </a:prstGeom>
+                          <a:noFill/>
+                          <a:ln>
+                            <a:noFill/>
+                          </a:ln>
+                        </pic:spPr>
+                      </pic:pic>
+                    </a:graphicData>
+                  </a:graphic>
+                </wp:inline>
+              </w:drawing>
+            </w:r>
+          </w:p>
+          <w:p>
+            <w:pPr>
+              <w:pStyle w:val="a4"/>
+              <w:numPr>
+                <w:ilvl w:val="0"/>
+                <w:numId w:val="36"/>
+              </w:numPr>
+              <w:ind w:leftChars="0"/>
+              <w:rPr>
+                <w:rFonts w:ascii="Times New Roman" w:eastAsia="標楷體" w:hAnsi="Times New Roman" w:cstheme="majorBidi"/>
+                <w:sz w:val="28"/>
+                <w:szCs w:val="28"/>
+              </w:rPr>
+            </w:pPr>
+            <w:r>
+              <w:rPr>
+                <w:rFonts w:ascii="Times New Roman" w:eastAsia="標楷體" w:hAnsi="Times New Roman" w:cstheme="majorBidi" w:hint="eastAsia"/>
+                <w:b w:val="0"/>
+                <w:sz w:val="28"/>
+                <w:szCs w:val="28"/>
+              </w:rPr>
+              <w:t>其他想法</w:t>
+            </w:r>
+          </w:p>
+          <w:p>
+            <w:pPr>
+              <w:rPr>
+                <w:rFonts w:ascii="Times New Roman" w:eastAsia="標楷體" w:hAnsi="Times New Roman"/>
+                <w:sz w:val="28"/>
+                <w:szCs w:val="28"/>
+              </w:rPr>
+            </w:pPr>
+            <w:r>
+              <w:rPr>
+                <w:rFonts w:ascii="Times New Roman" w:eastAsia="標楷體" w:hAnsi="Times New Roman" w:hint="eastAsia"/>
+                <w:noProof/>
+                <w:sz w:val="28"/>
+                <w:szCs w:val="28"/>
+              </w:rPr>
+              <w:lastRenderedPageBreak/>
+              <w:drawing>
+                <wp:inline distT="0" distB="0" distL="0" distR="0" wp14:anchorId="0B803377" wp14:editId="504312DA">
+                  <wp:extent cx="2267712" cy="3895823"/>
+                  <wp:effectExtent l="0" t="0" r="0" b="0"/>
+                  <wp:docPr id="12" name="圖片 12"/>
+                  <wp:cNvGraphicFramePr>
+                    <a:graphicFrameLocks xmlns:a="http://schemas.openxmlformats.org/drawingml/2006/main" noChangeAspect="1"/>
+                  </wp:cNvGraphicFramePr>
+                  <a:graphic xmlns:a="http://schemas.openxmlformats.org/drawingml/2006/main">
+                    <a:graphicData uri="http://schemas.openxmlformats.org/drawingml/2006/picture">
+                      <pic:pic xmlns:pic="http://schemas.openxmlformats.org/drawingml/2006/picture">
+                        <pic:nvPicPr>
+                          <pic:cNvPr id="0" name="Picture 5"/>
+                          <pic:cNvPicPr>
+                            <a:picLocks noChangeAspect="1" noChangeArrowheads="1"/>
+                          </pic:cNvPicPr>
+                        </pic:nvPicPr>
+                        <pic:blipFill>
+                          <a:blip r:embed="rId13">
+                            <a:extLst>
+                              <a:ext uri="{28A0092B-C50C-407E-A947-70E740481C1C}">
+                                <a14:useLocalDpi xmlns:a14="http://schemas.microsoft.com/office/drawing/2010/main" val="0"/>
+                              </a:ext>
+                            </a:extLst>
+                          </a:blip>
+                          <a:srcRect/>
+                          <a:stretch>
+                            <a:fillRect/>
+                          </a:stretch>
+                        </pic:blipFill>
+                        <pic:spPr bwMode="auto">
+                          <a:xfrm>
+                            <a:off x="0" y="0"/>
+                            <a:ext cx="2272379" cy="3903841"/>
+                          </a:xfrm>
+                          <a:prstGeom prst="rect">
+                            <a:avLst/>
+                          </a:prstGeom>
+                          <a:noFill/>
+                          <a:ln>
+                            <a:noFill/>
+                          </a:ln>
+                        </pic:spPr>
+                      </pic:pic>
+                    </a:graphicData>
+                  </a:graphic>
+                </wp:inline>
+              </w:drawing>
+            </w:r>
+            <w:r>
+              <w:rPr>
+                <w:rFonts w:ascii="Times New Roman" w:eastAsia="標楷體" w:hAnsi="Times New Roman" w:hint="eastAsia"/>
+                <w:sz w:val="28"/>
+                <w:szCs w:val="28"/>
+              </w:rPr>
+              <w:t xml:space="preserve">  </w:t>
+            </w:r>
+            <w:r>
+              <w:rPr>
+                <w:rFonts w:ascii="Times New Roman" w:eastAsia="標楷體" w:hAnsi="Times New Roman" w:hint="eastAsia"/>
+                <w:noProof/>
+                <w:sz w:val="28"/>
+                <w:szCs w:val="28"/>
+              </w:rPr>
+              <w:drawing>
+                <wp:inline distT="0" distB="0" distL="0" distR="0" wp14:anchorId="38371EFF" wp14:editId="35ACE265">
+                  <wp:extent cx="3613709" cy="3507140"/>
+                  <wp:effectExtent l="0" t="0" r="6350" b="0"/>
+                  <wp:docPr id="13" name="圖片 13"/>
+                  <wp:cNvGraphicFramePr>
+                    <a:graphicFrameLocks xmlns:a="http://schemas.openxmlformats.org/drawingml/2006/main" noChangeAspect="1"/>
+                  </wp:cNvGraphicFramePr>
+                  <a:graphic xmlns:a="http://schemas.openxmlformats.org/drawingml/2006/main">
+                    <a:graphicData uri="http://schemas.openxmlformats.org/drawingml/2006/picture">
+                      <pic:pic xmlns:pic="http://schemas.openxmlformats.org/drawingml/2006/picture">
+                        <pic:nvPicPr>
+                          <pic:cNvPr id="0" name="Picture 6"/>
+                          <pic:cNvPicPr>
+                            <a:picLocks noChangeAspect="1" noChangeArrowheads="1"/>
+                          </pic:cNvPicPr>
+                        </pic:nvPicPr>
+                        <pic:blipFill>
+                          <a:blip r:embed="rId14">
+                            <a:extLst>
+                              <a:ext uri="{28A0092B-C50C-407E-A947-70E740481C1C}">
+                                <a14:useLocalDpi xmlns:a14="http://schemas.microsoft.com/office/drawing/2010/main" val="0"/>
+                              </a:ext>
+                            </a:extLst>
+                          </a:blip>
+                          <a:srcRect/>
+                          <a:stretch>
+                            <a:fillRect/>
+                          </a:stretch>
+                        </pic:blipFill>
+                        <pic:spPr bwMode="auto">
+                          <a:xfrm>
+                            <a:off x="0" y="0"/>
+                            <a:ext cx="3615612" cy="3508987"/>
+                          </a:xfrm>
+                          <a:prstGeom prst="rect">
+                            <a:avLst/>
+                          </a:prstGeom>
+                          <a:noFill/>
+                          <a:ln>
+                            <a:noFill/>
+                          </a:ln>
+                        </pic:spPr>
+                      </pic:pic>
+                    </a:graphicData>
+                  </a:graphic>
+                </wp:inline>
+              </w:drawing>
+            </w:r>
+          </w:p>
+          <w:p>
+            <w:pPr>
+              <w:pStyle w:val="a4"/>
+              <w:numPr>
+                <w:ilvl w:val="0"/>
+                <w:numId w:val="36"/>
+              </w:numPr>
+              <w:ind w:leftChars="0"/>
+              <w:rPr>
+                <w:rFonts w:ascii="Times New Roman" w:eastAsia="標楷體" w:hAnsi="Times New Roman" w:cstheme="majorBidi"/>
+                <w:sz w:val="28"/>
+                <w:szCs w:val="28"/>
+              </w:rPr>
+            </w:pPr>
+            <w:r>
+              <w:rPr>
+                <w:rFonts w:ascii="Times New Roman" w:eastAsia="標楷體" w:hAnsi="Times New Roman" w:cstheme="majorBidi" w:hint="eastAsia"/>
+                <w:b w:val="0"/>
+                <w:sz w:val="28"/>
+                <w:szCs w:val="28"/>
+              </w:rPr>
+              <w:t>投票決定</w:t>
+            </w:r>
+            <w:r>
+              <w:rPr>
+                <w:rFonts w:ascii="Times New Roman" w:eastAsia="標楷體" w:hAnsi="Times New Roman" w:cstheme="majorBidi" w:hint="eastAsia"/>
+                <w:b w:val="0"/>
+                <w:sz w:val="28"/>
+                <w:szCs w:val="28"/>
+              </w:rPr>
+              <w:t>:</w:t>
+            </w:r>
+          </w:p>
+          <w:p>
+            <w:pPr>
+              <w:rPr>
+                <w:rFonts w:ascii="Times New Roman" w:eastAsia="標楷體" w:hAnsi="Times New Roman" w:cs="Times New Roman"/>
+                <w:b w:val="0"/>
+              </w:rPr>
+            </w:pPr>
+            <w:r>
+              <w:rPr>
+                <w:rFonts w:ascii="Times New Roman" w:eastAsia="標楷體" w:hAnsi="Times New Roman" w:cs="Times New Roman" w:hint="eastAsia"/>
+                <w:b w:val="0"/>
+              </w:rPr>
+              <w:t xml:space="preserve"> </w:t>
+            </w:r>
+            <w:r>
+              <w:rPr>
+                <w:rFonts w:ascii="Times New Roman" w:eastAsia="標楷體" w:hAnsi="Times New Roman" w:cs="Times New Roman" w:hint="eastAsia"/>
+                <w:b w:val="0"/>
+              </w:rPr>
+              <w:t>**d</w:t>
+            </w:r>
+            <w:r>
+              <w:rPr>
+                <w:rFonts w:ascii="Times New Roman" w:eastAsia="標楷體" w:hAnsi="Times New Roman" w:cs="Times New Roman" w:hint="eastAsia"/>
+                <w:b w:val="0"/>
+              </w:rPr>
+              <w:t>raw()</w:t>
+            </w:r>
+            <w:r>
+              <w:rPr>
+                <w:rFonts w:ascii="Times New Roman" w:eastAsia="標楷體" w:hAnsi="Times New Roman" w:cs="Times New Roman" w:hint="eastAsia"/>
+                <w:b w:val="0"/>
+              </w:rPr>
+              <w:t>在各個</w:t>
+            </w:r>
+            <w:r>
+              <w:rPr>
+                <w:rFonts w:ascii="Times New Roman" w:eastAsia="標楷體" w:hAnsi="Times New Roman" w:cs="Times New Roman" w:hint="eastAsia"/>
+                <w:b w:val="0"/>
+              </w:rPr>
+              <w:t>class</w:t>
+            </w:r>
+          </w:p>
+          <w:p>
+            <w:pPr>
+              <w:rPr>
+                <w:rFonts w:ascii="Times New Roman" w:eastAsia="標楷體" w:hAnsi="Times New Roman" w:cs="Times New Roman"/>
+                <w:b w:val="0"/>
+              </w:rPr>
+            </w:pPr>
+            <w:r>
+              <w:rPr>
+                <w:rFonts w:ascii="Times New Roman" w:eastAsia="標楷體" w:hAnsi="Times New Roman" w:cs="Times New Roman" w:hint="eastAsia"/>
+              </w:rPr>
+              <w:t xml:space="preserve"> **</w:t>
+            </w:r>
+            <w:r>
+              <w:rPr>
+                <w:rFonts w:ascii="Times New Roman" w:eastAsia="標楷體" w:hAnsi="Times New Roman" w:cs="Times New Roman" w:hint="eastAsia"/>
+                <w:b w:val="0"/>
+              </w:rPr>
+              <w:t>有</w:t>
+            </w:r>
+            <w:proofErr w:type="spellStart"/>
+            <w:r>
+              <w:rPr>
+                <w:rFonts w:ascii="Times New Roman" w:eastAsia="標楷體" w:hAnsi="Times New Roman" w:cs="Times New Roman" w:hint="eastAsia"/>
+                <w:b w:val="0"/>
+              </w:rPr>
+              <w:t>SchemaCaptureApp</w:t>
+            </w:r>
+            <w:proofErr w:type="spellEnd"/>
+            <w:r>
+              <w:rPr>
+                <w:rFonts w:ascii="Times New Roman" w:eastAsia="標楷體" w:hAnsi="Times New Roman" w:cs="Times New Roman" w:hint="eastAsia"/>
+                <w:b w:val="0"/>
+              </w:rPr>
+              <w:t xml:space="preserve"> class</w:t>
+            </w:r>
+          </w:p>
+          <w:p>
+            <w:pPr>
+              <w:rPr>
+                <w:rFonts w:ascii="Times New Roman" w:eastAsia="標楷體" w:hAnsi="Times New Roman" w:cs="Times New Roman"/>
+                <w:b w:val="0"/>
+              </w:rPr>
+            </w:pPr>
+            <w:r>
+              <w:rPr>
+                <w:rFonts w:ascii="Times New Roman" w:eastAsia="標楷體" w:hAnsi="Times New Roman" w:cs="Times New Roman" w:hint="eastAsia"/>
+              </w:rPr>
+              <w:t xml:space="preserve"> **</w:t>
+            </w:r>
+            <w:r>
+              <w:rPr>
+                <w:rFonts w:ascii="Times New Roman" w:eastAsia="標楷體" w:hAnsi="Times New Roman" w:cs="Times New Roman" w:hint="eastAsia"/>
+                <w:b w:val="0"/>
+              </w:rPr>
+              <w:t>要有三層</w:t>
+            </w:r>
+          </w:p>
+          <w:p>
+            <w:pPr>
+              <w:rPr>
+                <w:rFonts w:ascii="Times New Roman" w:eastAsia="標楷體" w:hAnsi="Times New Roman" w:cs="Times New Roman"/>
+                <w:b w:val="0"/>
+              </w:rPr>
+            </w:pPr>
+            <w:r>
+              <w:rPr>
+                <w:rFonts w:ascii="Times New Roman" w:eastAsia="標楷體" w:hAnsi="Times New Roman" w:cs="Times New Roman" w:hint="eastAsia"/>
+                <w:b w:val="0"/>
+              </w:rPr>
+              <w:t>結果如下</w:t>
+            </w:r>
+            <w:r>
+              <w:rPr>
+                <w:rFonts w:ascii="Times New Roman" w:eastAsia="標楷體" w:hAnsi="Times New Roman" w:cs="Times New Roman" w:hint="eastAsia"/>
+                <w:b w:val="0"/>
+              </w:rPr>
+              <w:t>:</w:t>
+            </w:r>
+          </w:p>
+          <w:p>
+            <w:pPr>
+              <w:rPr>
+                <w:rFonts w:ascii="Times New Roman" w:eastAsia="標楷體" w:hAnsi="Times New Roman" w:cs="Times New Roman"/>
+                <w:b w:val="0"/>
+              </w:rPr>
+            </w:pPr>
+            <w:r>
+              <w:rPr>
+                <w:rFonts w:ascii="Times New Roman" w:eastAsia="標楷體" w:hAnsi="Times New Roman" w:cs="Times New Roman" w:hint="eastAsia"/>
+                <w:b w:val="0"/>
+              </w:rPr>
+              <w:t>Direct Code</w:t>
+            </w:r>
+          </w:p>
+          <w:p>
+            <w:pPr>
+              <w:rPr>
+                <w:rFonts w:ascii="Times New Roman" w:eastAsia="標楷體" w:hAnsi="Times New Roman" w:cs="Times New Roman"/>
+                <w:b w:val="0"/>
+              </w:rPr>
+            </w:pPr>
+            <w:r>
+              <w:rPr>
+                <w:rFonts w:ascii="Times New Roman" w:eastAsia="標楷體" w:hAnsi="Times New Roman" w:cs="Times New Roman"/>
+                <w:noProof/>
+              </w:rPr>
+              <w:drawing>
+                <wp:inline distT="0" distB="0" distL="0" distR="0" wp14:anchorId="44761AA7" wp14:editId="01E949F8">
+                  <wp:extent cx="6589816" cy="2019534"/>
+                  <wp:effectExtent l="0" t="0" r="1905" b="0"/>
+                  <wp:docPr id="1" name="圖片 1" descr="D:\azz\102-2\SED\team3\homework\hw13\directCode\classDiagramAuto.png"/>
+                  <wp:cNvGraphicFramePr>
+                    <a:graphicFrameLocks xmlns:a="http://schemas.openxmlformats.org/drawingml/2006/main" noChangeAspect="1"/>
+                  </wp:cNvGraphicFramePr>
+                  <a:graphic xmlns:a="http://schemas.openxmlformats.org/drawingml/2006/main">
+                    <a:graphicData uri="http://schemas.openxmlformats.org/drawingml/2006/picture">
+                      <pic:pic xmlns:pic="http://schemas.openxmlformats.org/drawingml/2006/picture">
+                        <pic:nvPicPr>
+                          <pic:cNvPr id="0" name="Picture 1" descr="D:\azz\102-2\SED\team3\homework\hw13\directCode\classDiagramAuto.png"/>
+                          <pic:cNvPicPr>
+                            <a:picLocks noChangeAspect="1" noChangeArrowheads="1"/>
+                          </pic:cNvPicPr>
+                        </pic:nvPicPr>
+                        <pic:blipFill>
+                          <a:blip r:embed="rId15">
+                            <a:extLst>
+                              <a:ext uri="{28A0092B-C50C-407E-A947-70E740481C1C}">
+                                <a14:useLocalDpi xmlns:a14="http://schemas.microsoft.com/office/drawing/2010/main" val="0"/>
+                              </a:ext>
+                            </a:extLst>
+                          </a:blip>
+                          <a:srcRect/>
+                          <a:stretch>
+                            <a:fillRect/>
+                          </a:stretch>
+                        </pic:blipFill>
+                        <pic:spPr bwMode="auto">
+                          <a:xfrm>
+                            <a:off x="0" y="0"/>
+                            <a:ext cx="6589566" cy="2019457"/>
+                          </a:xfrm>
+                          <a:prstGeom prst="rect">
+                            <a:avLst/>
+                          </a:prstGeom>
+                          <a:noFill/>
+                          <a:ln>
+                            <a:noFill/>
+                          </a:ln>
+                        </pic:spPr>
+                      </pic:pic>
+                    </a:graphicData>
+                  </a:graphic>
+                </wp:inline>
+              </w:drawing>
+            </w:r>
+          </w:p>
+          <w:p>
+            <w:pPr>
+              <w:rPr>
+                <w:rFonts w:ascii="Times New Roman" w:eastAsia="標楷體" w:hAnsi="Times New Roman" w:cs="Times New Roman"/>
+                <w:b w:val="0"/>
+              </w:rPr>
+            </w:pPr>
+          </w:p>
+          <w:p>
+            <w:pPr>
+              <w:rPr>
+                <w:rFonts w:ascii="Times New Roman" w:eastAsia="標楷體" w:hAnsi="Times New Roman" w:cs="Times New Roman"/>
+                <w:b w:val="0"/>
+              </w:rPr>
+            </w:pPr>
+            <w:r>
+              <w:rPr>
+                <w:rFonts w:ascii="Times New Roman" w:eastAsia="標楷體" w:hAnsi="Times New Roman" w:cs="Times New Roman" w:hint="eastAsia"/>
+                <w:b w:val="0"/>
+              </w:rPr>
+              <w:t>Initial Design</w:t>
+            </w:r>
+          </w:p>
+          <w:p>
+            <w:pPr>
+              <w:rPr>
+                <w:rFonts w:ascii="Times New Roman" w:eastAsia="標楷體" w:hAnsi="Times New Roman" w:cs="Times New Roman"/>
+                <w:b w:val="0"/>
+              </w:rPr>
+            </w:pPr>
+            <w:r>
+              <w:rPr>
+                <w:rFonts w:ascii="Times New Roman" w:eastAsia="標楷體" w:hAnsi="Times New Roman" w:cs="Times New Roman" w:hint="eastAsia"/>
+                <w:noProof/>
+              </w:rPr>
+              <w:lastRenderedPageBreak/>
+              <w:drawing>
+                <wp:inline distT="0" distB="0" distL="0" distR="0" wp14:anchorId="6DC765A4" wp14:editId="1593276A">
+                  <wp:extent cx="6708140" cy="3694430"/>
+                  <wp:effectExtent l="0" t="0" r="0" b="1270"/>
+                  <wp:docPr id="14" name="圖片 14"/>
+                  <wp:cNvGraphicFramePr>
+                    <a:graphicFrameLocks xmlns:a="http://schemas.openxmlformats.org/drawingml/2006/main" noChangeAspect="1"/>
+                  </wp:cNvGraphicFramePr>
+                  <a:graphic xmlns:a="http://schemas.openxmlformats.org/drawingml/2006/main">
+                    <a:graphicData uri="http://schemas.openxmlformats.org/drawingml/2006/picture">
+                      <pic:pic xmlns:pic="http://schemas.openxmlformats.org/drawingml/2006/picture">
+                        <pic:nvPicPr>
+                          <pic:cNvPr id="0" name="Picture 7"/>
+                          <pic:cNvPicPr>
+                            <a:picLocks noChangeAspect="1" noChangeArrowheads="1"/>
+                          </pic:cNvPicPr>
+                        </pic:nvPicPr>
+                        <pic:blipFill>
+                          <a:blip r:embed="rId16">
+                            <a:extLst>
+                              <a:ext uri="{28A0092B-C50C-407E-A947-70E740481C1C}">
+                                <a14:useLocalDpi xmlns:a14="http://schemas.microsoft.com/office/drawing/2010/main" val="0"/>
+                              </a:ext>
+                            </a:extLst>
+                          </a:blip>
+                          <a:srcRect/>
+                          <a:stretch>
+                            <a:fillRect/>
+                          </a:stretch>
+                        </pic:blipFill>
+                        <pic:spPr bwMode="auto">
+                          <a:xfrm>
+                            <a:off x="0" y="0"/>
+                            <a:ext cx="6708140" cy="3694430"/>
+                          </a:xfrm>
+                          <a:prstGeom prst="rect">
+                            <a:avLst/>
+                          </a:prstGeom>
+                          <a:noFill/>
+                          <a:ln>
+                            <a:noFill/>
+                          </a:ln>
+                        </pic:spPr>
+                      </pic:pic>
+                    </a:graphicData>
+                  </a:graphic>
+                </wp:inline>
+              </w:drawing>
+            </w:r>
+          </w:p>
+          <w:p>
+            <w:pPr>
+              <w:rPr>
+                <w:rFonts w:ascii="Times New Roman" w:eastAsia="標楷體" w:hAnsi="Times New Roman" w:cs="Times New Roman"/>
+                <w:b w:val="0"/>
+              </w:rPr>
+            </w:pPr>
+            <w:r>
+              <w:rPr>
+                <w:rFonts w:ascii="Times New Roman" w:eastAsia="標楷體" w:hAnsi="Times New Roman" w:cs="Times New Roman"/>
+                <w:noProof/>
+              </w:rPr>
+              <w:drawing>
+                <wp:inline distT="0" distB="0" distL="0" distR="0" wp14:anchorId="495BC807" wp14:editId="6115890F">
+                  <wp:extent cx="6703695" cy="4420235"/>
+                  <wp:effectExtent l="0" t="0" r="1905" b="0"/>
+                  <wp:docPr id="2" name="圖片 2"/>
+                  <wp:cNvGraphicFramePr>
+                    <a:graphicFrameLocks xmlns:a="http://schemas.openxmlformats.org/drawingml/2006/main" noChangeAspect="1"/>
+                  </wp:cNvGraphicFramePr>
+                  <a:graphic xmlns:a="http://schemas.openxmlformats.org/drawingml/2006/main">
+                    <a:graphicData uri="http://schemas.openxmlformats.org/drawingml/2006/picture">
+                      <pic:pic xmlns:pic="http://schemas.openxmlformats.org/drawingml/2006/picture">
+                        <pic:nvPicPr>
+                          <pic:cNvPr id="0" name="Picture 2"/>
+                          <pic:cNvPicPr>
+                            <a:picLocks noChangeAspect="1" noChangeArrowheads="1"/>
+                          </pic:cNvPicPr>
+                        </pic:nvPicPr>
+                        <pic:blipFill>
+                          <a:blip r:embed="rId17">
+                            <a:extLst>
+                              <a:ext uri="{28A0092B-C50C-407E-A947-70E740481C1C}">
+                                <a14:useLocalDpi xmlns:a14="http://schemas.microsoft.com/office/drawing/2010/main" val="0"/>
+                              </a:ext>
+                            </a:extLst>
+                          </a:blip>
+                          <a:srcRect/>
+                          <a:stretch>
+                            <a:fillRect/>
+                          </a:stretch>
+                        </pic:blipFill>
+                        <pic:spPr bwMode="auto">
+                          <a:xfrm>
+                            <a:off x="0" y="0"/>
+                            <a:ext cx="6703695" cy="4420235"/>
+                          </a:xfrm>
+                          <a:prstGeom prst="rect">
+                            <a:avLst/>
+                          </a:prstGeom>
+                          <a:noFill/>
+                          <a:ln>
+                            <a:noFill/>
+                          </a:ln>
+                        </pic:spPr>
+                      </pic:pic>
+                    </a:graphicData>
+                  </a:graphic>
+                </wp:inline>
+              </w:drawing>
+            </w:r>
+          </w:p>
+          <w:p>
+            <w:pPr>
+              <w:rPr>
+                <w:rFonts w:ascii="Times New Roman" w:eastAsia="標楷體" w:hAnsi="Times New Roman" w:cs="Times New Roman"/>
+                <w:b w:val="0"/>
+              </w:rPr>
+            </w:pPr>
+            <w:r>
+              <w:rPr>
+                <w:rFonts w:ascii="Times New Roman" w:eastAsia="標楷體" w:hAnsi="Times New Roman" w:cs="Times New Roman" w:hint="eastAsia"/>
+                <w:b w:val="0"/>
+              </w:rPr>
+              <w:t>Resign</w:t>
+            </w:r>
+          </w:p>
+          <w:p>
+            <w:pPr>
+              <w:rPr>
+                <w:rFonts w:ascii="Times New Roman" w:eastAsia="標楷體" w:hAnsi="Times New Roman" w:hint="eastAsia"/>
+                <w:sz w:val="28"/>
+                <w:szCs w:val="28"/>
+              </w:rPr>
+            </w:pPr>
+            <w:r>
+              <w:rPr>
+                <w:rFonts w:ascii="Times New Roman" w:eastAsia="標楷體" w:hAnsi="Times New Roman" w:cs="Times New Roman"/>
+                <w:noProof/>
+              </w:rPr>
+              <w:lastRenderedPageBreak/>
+              <w:drawing>
+                <wp:inline distT="0" distB="0" distL="0" distR="0" wp14:anchorId="12380075" wp14:editId="09765396">
+                  <wp:extent cx="6703695" cy="4150995"/>
+                  <wp:effectExtent l="0" t="0" r="1905" b="1905"/>
+                  <wp:docPr id="3" name="圖片 3"/>
+                  <wp:cNvGraphicFramePr>
+                    <a:graphicFrameLocks xmlns:a="http://schemas.openxmlformats.org/drawingml/2006/main" noChangeAspect="1"/>
+                  </wp:cNvGraphicFramePr>
+                  <a:graphic xmlns:a="http://schemas.openxmlformats.org/drawingml/2006/main">
+                    <a:graphicData uri="http://schemas.openxmlformats.org/drawingml/2006/picture">
+                      <pic:pic xmlns:pic="http://schemas.openxmlformats.org/drawingml/2006/picture">
+                        <pic:nvPicPr>
+                          <pic:cNvPr id="0" name="Picture 3"/>
+                          <pic:cNvPicPr>
+                            <a:picLocks noChangeAspect="1" noChangeArrowheads="1"/>
+                          </pic:cNvPicPr>
+                        </pic:nvPicPr>
+                        <pic:blipFill>
+                          <a:blip r:embed="rId18">
+                            <a:extLst>
+                              <a:ext uri="{28A0092B-C50C-407E-A947-70E740481C1C}">
+                                <a14:useLocalDpi xmlns:a14="http://schemas.microsoft.com/office/drawing/2010/main" val="0"/>
+                              </a:ext>
+                            </a:extLst>
+                          </a:blip>
+                          <a:srcRect/>
+                          <a:stretch>
+                            <a:fillRect/>
+                          </a:stretch>
+                        </pic:blipFill>
+                        <pic:spPr bwMode="auto">
+                          <a:xfrm>
+                            <a:off x="0" y="0"/>
+                            <a:ext cx="6703695" cy="4150995"/>
+                          </a:xfrm>
+                          <a:prstGeom prst="rect">
+                            <a:avLst/>
+                          </a:prstGeom>
+                          <a:noFill/>
+                          <a:ln>
+                            <a:noFill/>
+                          </a:ln>
+                        </pic:spPr>
+                      </pic:pic>
+                    </a:graphicData>
+                  </a:graphic>
+                </wp:inline>
+              </w:drawing>
+            </w:r>
+          </w:p>
+          <w:p>
+            <w:pPr>
+              <w:pStyle w:val="a4"/>
+              <w:numPr>
+                <w:ilvl w:val="0"/>
+                <w:numId w:val="40"/>
+              </w:numPr>
+              <w:ind w:leftChars="0"/>
+              <w:rPr>
+                <w:rFonts w:ascii="Times New Roman" w:eastAsia="標楷體" w:hAnsi="Times New Roman" w:cstheme="majorBidi"/>
+                <w:sz w:val="28"/>
+                <w:szCs w:val="28"/>
+              </w:rPr>
+            </w:pPr>
+            <w:r>
+              <w:rPr>
+                <w:rFonts w:ascii="Times New Roman" w:eastAsia="標楷體" w:hAnsi="Times New Roman" w:cstheme="majorBidi" w:hint="eastAsia"/>
+                <w:sz w:val="28"/>
+                <w:szCs w:val="28"/>
+              </w:rPr>
               <w:t>討論</w:t>
             </w:r>
             <w:r>
@@ -1455,6 +2478,68 @@
                 <w:szCs w:val="28"/>
               </w:rPr>
               <w:t xml:space="preserve"> Project</w:t>
+            </w:r>
+            <w:r>
+              <w:rPr>
+                <w:rFonts w:ascii="Times New Roman" w:eastAsia="標楷體" w:hAnsi="Times New Roman" w:cstheme="majorBidi" w:hint="eastAsia"/>
+                <w:sz w:val="28"/>
+                <w:szCs w:val="28"/>
+              </w:rPr>
+              <w:t xml:space="preserve"> (5/26 </w:t>
+            </w:r>
+            <w:r>
+              <w:rPr>
+                <w:rFonts w:ascii="Times New Roman" w:eastAsia="標楷體" w:hAnsi="Times New Roman" w:hint="eastAsia"/>
+              </w:rPr>
+              <w:t>12</w:t>
+            </w:r>
+            <w:r>
+              <w:rPr>
+                <w:rFonts w:ascii="Times New Roman" w:eastAsia="標楷體" w:hAnsi="Times New Roman"/>
+              </w:rPr>
+              <w:t>:</w:t>
+            </w:r>
+            <w:r>
+              <w:rPr>
+                <w:rFonts w:ascii="Times New Roman" w:eastAsia="標楷體" w:hAnsi="Times New Roman" w:hint="eastAsia"/>
+              </w:rPr>
+              <w:t>2</w:t>
+            </w:r>
+            <w:r>
+              <w:rPr>
+                <w:rFonts w:ascii="Times New Roman" w:eastAsia="標楷體" w:hAnsi="Times New Roman"/>
+              </w:rPr>
+              <w:t>0~</w:t>
+            </w:r>
+            <w:r>
+              <w:rPr>
+                <w:rFonts w:ascii="Times New Roman" w:eastAsia="標楷體" w:hAnsi="Times New Roman" w:hint="eastAsia"/>
+              </w:rPr>
+              <w:t>16</w:t>
+            </w:r>
+            <w:r>
+              <w:rPr>
+                <w:rFonts w:ascii="Times New Roman" w:eastAsia="標楷體" w:hAnsi="Times New Roman"/>
+              </w:rPr>
+              <w:t>:</w:t>
+            </w:r>
+            <w:r>
+              <w:rPr>
+                <w:rFonts w:ascii="Times New Roman" w:eastAsia="標楷體" w:hAnsi="Times New Roman" w:hint="eastAsia"/>
+              </w:rPr>
+              <w:t>4</w:t>
+            </w:r>
+            <w:r>
+              <w:rPr>
+                <w:rFonts w:ascii="Times New Roman" w:eastAsia="標楷體" w:hAnsi="Times New Roman"/>
+              </w:rPr>
+              <w:t>0</w:t>
+            </w:r>
+            <w:r>
+              <w:rPr>
+                <w:rFonts w:ascii="Times New Roman" w:eastAsia="標楷體" w:hAnsi="Times New Roman" w:hint="eastAsia"/>
+              </w:rPr>
+              <w:t>, 4hr 20min @R440)</w:t>
             </w:r>
           </w:p>
           <w:p>
@@ -1466,7 +2551,7 @@
               </w:numPr>
               <w:ind w:leftChars="0"/>
               <w:rPr>
-                <w:rFonts w:ascii="Times New Roman" w:eastAsia="標楷體" w:hAnsi="Times New Roman" w:cstheme="majorBidi" w:hint="eastAsia"/>
+                <w:rFonts w:ascii="Times New Roman" w:eastAsia="標楷體" w:hAnsi="Times New Roman" w:cstheme="majorBidi"/>
                 <w:szCs w:val="28"/>
               </w:rPr>
             </w:pPr>
@@ -1494,7 +2579,7 @@
               </w:numPr>
               <w:ind w:leftChars="0"/>
               <w:rPr>
-                <w:rFonts w:ascii="Times New Roman" w:eastAsia="標楷體" w:hAnsi="Times New Roman" w:cstheme="majorBidi" w:hint="eastAsia"/>
+                <w:rFonts w:ascii="Times New Roman" w:eastAsia="標楷體" w:hAnsi="Times New Roman" w:cstheme="majorBidi"/>
                 <w:szCs w:val="28"/>
               </w:rPr>
             </w:pPr>
@@ -1536,7 +2621,7 @@
               </w:numPr>
               <w:ind w:leftChars="0"/>
               <w:rPr>
-                <w:rFonts w:ascii="Times New Roman" w:eastAsia="標楷體" w:hAnsi="Times New Roman" w:cstheme="majorBidi" w:hint="eastAsia"/>
+                <w:rFonts w:ascii="Times New Roman" w:eastAsia="標楷體" w:hAnsi="Times New Roman" w:cstheme="majorBidi"/>
                 <w:szCs w:val="28"/>
               </w:rPr>
             </w:pPr>
@@ -1550,38 +2635,69 @@
           </w:p>
           <w:p>
             <w:pPr>
-              <w:pStyle w:val="a4"/>
-              <w:ind w:leftChars="0" w:left="960"/>
               <w:jc w:val="center"/>
               <w:rPr>
-                <w:rFonts w:ascii="Times New Roman" w:eastAsia="標楷體" w:hAnsi="Times New Roman" w:cstheme="majorBidi" w:hint="eastAsia"/>
+                <w:rFonts w:ascii="Times New Roman" w:eastAsia="標楷體" w:hAnsi="Times New Roman"/>
                 <w:color w:val="FF0000"/>
                 <w:szCs w:val="28"/>
               </w:rPr>
             </w:pPr>
             <w:r>
               <w:rPr>
-                <w:rFonts w:ascii="Times New Roman" w:eastAsia="標楷體" w:hAnsi="Times New Roman" w:cstheme="majorBidi" w:hint="eastAsia"/>
+                <w:rFonts w:ascii="Times New Roman" w:eastAsia="標楷體" w:hAnsi="Times New Roman" w:hint="eastAsia"/>
+                <w:noProof/>
                 <w:color w:val="FF0000"/>
                 <w:szCs w:val="28"/>
               </w:rPr>
-              <w:t>[</w:t>
-            </w:r>
-            <w:r>
-              <w:rPr>
-                <w:rFonts w:ascii="Times New Roman" w:eastAsia="標楷體" w:hAnsi="Times New Roman" w:cstheme="majorBidi" w:hint="eastAsia"/>
-                <w:color w:val="FF0000"/>
-                <w:szCs w:val="28"/>
-              </w:rPr>
-              <w:t>照片</w:t>
-            </w:r>
-            <w:r>
-              <w:rPr>
-                <w:rFonts w:ascii="Times New Roman" w:eastAsia="標楷體" w:hAnsi="Times New Roman" w:cstheme="majorBidi" w:hint="eastAsia"/>
-                <w:color w:val="FF0000"/>
-                <w:szCs w:val="28"/>
-              </w:rPr>
-              <w:t>]</w:t>
+              <w:lastRenderedPageBreak/>
+              <w:drawing>
+                <wp:inline distT="0" distB="0" distL="0" distR="0" wp14:anchorId="04E5F928" wp14:editId="664DE6DC">
+                  <wp:extent cx="6692900" cy="5022850"/>
+                  <wp:effectExtent l="0" t="0" r="0" b="6350"/>
+                  <wp:docPr id="4" name="圖片 4" descr="C:\Users\User\Dropbox\Camera Uploads\2014-05-26 15.10.26.jpg"/>
+                  <wp:cNvGraphicFramePr>
+                    <a:graphicFrameLocks xmlns:a="http://schemas.openxmlformats.org/drawingml/2006/main" noChangeAspect="1"/>
+                  </wp:cNvGraphicFramePr>
+                  <a:graphic xmlns:a="http://schemas.openxmlformats.org/drawingml/2006/main">
+                    <a:graphicData uri="http://schemas.openxmlformats.org/drawingml/2006/picture">
+                      <pic:pic xmlns:pic="http://schemas.openxmlformats.org/drawingml/2006/picture">
+                        <pic:nvPicPr>
+                          <pic:cNvPr id="0" name="Picture 1" descr="C:\Users\User\Dropbox\Camera Uploads\2014-05-26 15.10.26.jpg"/>
+                          <pic:cNvPicPr>
+                            <a:picLocks noChangeAspect="1" noChangeArrowheads="1"/>
+                          </pic:cNvPicPr>
+                        </pic:nvPicPr>
+                        <pic:blipFill>
+                          <a:blip r:embed="rId19">
+                            <a:extLst>
+                              <a:ext uri="{28A0092B-C50C-407E-A947-70E740481C1C}">
+                                <a14:useLocalDpi xmlns:a14="http://schemas.microsoft.com/office/drawing/2010/main" val="0"/>
+                              </a:ext>
+                            </a:extLst>
+                          </a:blip>
+                          <a:srcRect/>
+                          <a:stretch>
+                            <a:fillRect/>
+                          </a:stretch>
+                        </pic:blipFill>
+                        <pic:spPr bwMode="auto">
+                          <a:xfrm>
+                            <a:off x="0" y="0"/>
+                            <a:ext cx="6692900" cy="5022850"/>
+                          </a:xfrm>
+                          <a:prstGeom prst="rect">
+                            <a:avLst/>
+                          </a:prstGeom>
+                          <a:noFill/>
+                          <a:ln>
+                            <a:noFill/>
+                          </a:ln>
+                        </pic:spPr>
+                      </pic:pic>
+                    </a:graphicData>
+                  </a:graphic>
+                </wp:inline>
+              </w:drawing>
             </w:r>
           </w:p>
           <w:p>
@@ -1593,7 +2709,7 @@
               </w:numPr>
               <w:ind w:leftChars="0"/>
               <w:rPr>
-                <w:rFonts w:ascii="Times New Roman" w:eastAsia="標楷體" w:hAnsi="Times New Roman" w:cstheme="majorBidi" w:hint="eastAsia"/>
+                <w:rFonts w:ascii="Times New Roman" w:eastAsia="標楷體" w:hAnsi="Times New Roman" w:cstheme="majorBidi"/>
                 <w:szCs w:val="28"/>
               </w:rPr>
             </w:pPr>
@@ -1614,7 +2730,7 @@
               </w:numPr>
               <w:ind w:leftChars="0"/>
               <w:rPr>
-                <w:rFonts w:ascii="Times New Roman" w:eastAsia="標楷體" w:hAnsi="Times New Roman" w:cstheme="majorBidi" w:hint="eastAsia"/>
+                <w:rFonts w:ascii="Times New Roman" w:eastAsia="標楷體" w:hAnsi="Times New Roman" w:cstheme="majorBidi"/>
                 <w:b w:val="0"/>
                 <w:szCs w:val="28"/>
               </w:rPr>
@@ -1653,7 +2769,7 @@
               </w:numPr>
               <w:ind w:leftChars="0"/>
               <w:rPr>
-                <w:rFonts w:ascii="Times New Roman" w:eastAsia="標楷體" w:hAnsi="Times New Roman" w:cstheme="majorBidi" w:hint="eastAsia"/>
+                <w:rFonts w:ascii="Times New Roman" w:eastAsia="標楷體" w:hAnsi="Times New Roman" w:cstheme="majorBidi"/>
                 <w:b w:val="0"/>
                 <w:szCs w:val="28"/>
               </w:rPr>
@@ -1708,11 +2824,12 @@
               </w:numPr>
               <w:ind w:leftChars="0"/>
               <w:rPr>
-                <w:rFonts w:ascii="Times New Roman" w:eastAsia="標楷體" w:hAnsi="Times New Roman" w:cstheme="majorBidi" w:hint="eastAsia"/>
+                <w:rFonts w:ascii="Times New Roman" w:eastAsia="標楷體" w:hAnsi="Times New Roman" w:cstheme="majorBidi"/>
                 <w:b w:val="0"/>
                 <w:szCs w:val="28"/>
               </w:rPr>
             </w:pPr>
+            <w:proofErr w:type="gramStart"/>
             <w:r>
               <w:rPr>
                 <w:rFonts w:ascii="Times New Roman" w:eastAsia="標楷體" w:hAnsi="Times New Roman" w:cstheme="majorBidi" w:hint="eastAsia"/>
@@ -1721,6 +2838,7 @@
               </w:rPr>
               <w:t>請哲誠跟</w:t>
             </w:r>
+            <w:proofErr w:type="gramEnd"/>
             <w:r>
               <w:rPr>
                 <w:rFonts w:ascii="Times New Roman" w:eastAsia="標楷體" w:hAnsi="Times New Roman" w:cstheme="majorBidi" w:hint="eastAsia"/>
@@ -1763,7 +2881,7 @@
               </w:numPr>
               <w:ind w:leftChars="0"/>
               <w:rPr>
-                <w:rFonts w:ascii="Times New Roman" w:eastAsia="標楷體" w:hAnsi="Times New Roman" w:cstheme="majorBidi" w:hint="eastAsia"/>
+                <w:rFonts w:ascii="Times New Roman" w:eastAsia="標楷體" w:hAnsi="Times New Roman" w:cstheme="majorBidi"/>
                 <w:szCs w:val="28"/>
               </w:rPr>
             </w:pPr>
@@ -1784,7 +2902,7 @@
               </w:numPr>
               <w:ind w:leftChars="0"/>
               <w:rPr>
-                <w:rFonts w:ascii="Times New Roman" w:eastAsia="標楷體" w:hAnsi="Times New Roman" w:cstheme="majorBidi" w:hint="eastAsia"/>
+                <w:rFonts w:ascii="Times New Roman" w:eastAsia="標楷體" w:hAnsi="Times New Roman" w:cstheme="majorBidi"/>
                 <w:b w:val="0"/>
                 <w:szCs w:val="28"/>
               </w:rPr>
@@ -1903,7 +3021,7 @@
               </w:numPr>
               <w:ind w:leftChars="0"/>
               <w:rPr>
-                <w:rFonts w:ascii="Times New Roman" w:eastAsia="標楷體" w:hAnsi="Times New Roman" w:cstheme="majorBidi" w:hint="eastAsia"/>
+                <w:rFonts w:ascii="Times New Roman" w:eastAsia="標楷體" w:hAnsi="Times New Roman" w:cstheme="majorBidi"/>
                 <w:b w:val="0"/>
                 <w:szCs w:val="28"/>
               </w:rPr>
@@ -2022,7 +3140,7 @@
               </w:numPr>
               <w:ind w:leftChars="0"/>
               <w:rPr>
-                <w:rFonts w:ascii="Times New Roman" w:eastAsia="標楷體" w:hAnsi="Times New Roman" w:cstheme="majorBidi" w:hint="eastAsia"/>
+                <w:rFonts w:ascii="Times New Roman" w:eastAsia="標楷體" w:hAnsi="Times New Roman" w:cstheme="majorBidi"/>
                 <w:b w:val="0"/>
                 <w:szCs w:val="28"/>
               </w:rPr>
@@ -2109,7 +3227,7 @@
               </w:numPr>
               <w:ind w:leftChars="0"/>
               <w:rPr>
-                <w:rFonts w:ascii="Times New Roman" w:eastAsia="標楷體" w:hAnsi="Times New Roman" w:cstheme="majorBidi" w:hint="eastAsia"/>
+                <w:rFonts w:ascii="Times New Roman" w:eastAsia="標楷體" w:hAnsi="Times New Roman" w:cstheme="majorBidi"/>
                 <w:b w:val="0"/>
                 <w:szCs w:val="28"/>
               </w:rPr>
@@ -2122,29 +3240,49 @@
               </w:rPr>
               <w:t>Metrics</w:t>
             </w:r>
+            <w:proofErr w:type="gramStart"/>
             <w:r>
               <w:rPr>
                 <w:rFonts w:ascii="Times New Roman" w:eastAsia="標楷體" w:hAnsi="Times New Roman" w:cstheme="majorBidi" w:hint="eastAsia"/>
                 <w:b w:val="0"/>
                 <w:szCs w:val="28"/>
               </w:rPr>
-              <w:t>通通算完，一次寫回</w:t>
-            </w:r>
+              <w:t>通通算完</w:t>
+            </w:r>
+            <w:proofErr w:type="gramEnd"/>
             <w:r>
               <w:rPr>
                 <w:rFonts w:ascii="Times New Roman" w:eastAsia="標楷體" w:hAnsi="Times New Roman" w:cstheme="majorBidi" w:hint="eastAsia"/>
                 <w:b w:val="0"/>
                 <w:szCs w:val="28"/>
               </w:rPr>
+              <w:t>，一次寫回</w:t>
+            </w:r>
+            <w:r>
+              <w:rPr>
+                <w:rFonts w:ascii="Times New Roman" w:eastAsia="標楷體" w:hAnsi="Times New Roman" w:cstheme="majorBidi" w:hint="eastAsia"/>
+                <w:b w:val="0"/>
+                <w:szCs w:val="28"/>
+              </w:rPr>
               <w:t>DB</w:t>
             </w:r>
+            <w:proofErr w:type="gramStart"/>
             <w:r>
               <w:rPr>
                 <w:rFonts w:ascii="Times New Roman" w:eastAsia="標楷體" w:hAnsi="Times New Roman" w:cstheme="majorBidi" w:hint="eastAsia"/>
                 <w:b w:val="0"/>
                 <w:szCs w:val="28"/>
               </w:rPr>
-              <w:t>裏面。接下來還是透過</w:t>
+              <w:t>裏</w:t>
+            </w:r>
+            <w:proofErr w:type="gramEnd"/>
+            <w:r>
+              <w:rPr>
+                <w:rFonts w:ascii="Times New Roman" w:eastAsia="標楷體" w:hAnsi="Times New Roman" w:cstheme="majorBidi" w:hint="eastAsia"/>
+                <w:b w:val="0"/>
+                <w:szCs w:val="28"/>
+              </w:rPr>
+              <w:t>面。接下來還是透過</w:t>
             </w:r>
             <w:r>
               <w:rPr>
@@ -2220,11 +3358,12 @@
               </w:numPr>
               <w:ind w:leftChars="0"/>
               <w:rPr>
-                <w:rFonts w:ascii="Times New Roman" w:eastAsia="標楷體" w:hAnsi="Times New Roman" w:cstheme="majorBidi" w:hint="eastAsia"/>
+                <w:rFonts w:ascii="Times New Roman" w:eastAsia="標楷體" w:hAnsi="Times New Roman" w:cstheme="majorBidi"/>
                 <w:b w:val="0"/>
                 <w:szCs w:val="28"/>
               </w:rPr>
             </w:pPr>
+            <w:proofErr w:type="gramStart"/>
             <w:r>
               <w:rPr>
                 <w:rFonts w:ascii="Times New Roman" w:eastAsia="標楷體" w:hAnsi="Times New Roman" w:cstheme="majorBidi" w:hint="eastAsia"/>
@@ -2233,6 +3372,7 @@
               </w:rPr>
               <w:t>存圖的</w:t>
             </w:r>
+            <w:proofErr w:type="gramEnd"/>
             <w:r>
               <w:rPr>
                 <w:rFonts w:ascii="Times New Roman" w:eastAsia="標楷體" w:hAnsi="Times New Roman" w:cstheme="majorBidi" w:hint="eastAsia"/>
@@ -2251,7 +3391,7 @@
               </w:numPr>
               <w:ind w:leftChars="0"/>
               <w:rPr>
-                <w:rFonts w:ascii="Times New Roman" w:eastAsia="標楷體" w:hAnsi="Times New Roman" w:cstheme="majorBidi" w:hint="eastAsia"/>
+                <w:rFonts w:ascii="Times New Roman" w:eastAsia="標楷體" w:hAnsi="Times New Roman" w:cstheme="majorBidi"/>
                 <w:szCs w:val="28"/>
               </w:rPr>
             </w:pPr>
@@ -2262,6 +3402,7 @@
               </w:rPr>
               <w:t xml:space="preserve">Vertex </w:t>
             </w:r>
+            <w:proofErr w:type="gramStart"/>
             <w:r>
               <w:rPr>
                 <w:rFonts w:ascii="Times New Roman" w:eastAsia="標楷體" w:hAnsi="Times New Roman" w:cstheme="majorBidi"/>
@@ -2269,6 +3410,7 @@
               </w:rPr>
               <w:t>–</w:t>
             </w:r>
+            <w:proofErr w:type="gramEnd"/>
             <w:r>
               <w:rPr>
                 <w:rFonts w:ascii="Times New Roman" w:eastAsia="標楷體" w:hAnsi="Times New Roman" w:cstheme="majorBidi" w:hint="eastAsia"/>
@@ -2314,18 +3456,18 @@
               </w:numPr>
               <w:ind w:leftChars="0"/>
               <w:rPr>
-                <w:rFonts w:ascii="Times New Roman" w:eastAsia="標楷體" w:hAnsi="Times New Roman" w:cstheme="majorBidi" w:hint="eastAsia"/>
-                <w:szCs w:val="28"/>
-              </w:rPr>
-            </w:pPr>
-            <w:r>
-              <w:rPr>
-                <w:rFonts w:ascii="Times New Roman" w:eastAsia="標楷體" w:hAnsi="Times New Roman" w:cstheme="majorBidi" w:hint="eastAsia"/>
-                <w:szCs w:val="28"/>
-              </w:rPr>
-              <w:lastRenderedPageBreak/>
+                <w:rFonts w:ascii="Times New Roman" w:eastAsia="標楷體" w:hAnsi="Times New Roman" w:cstheme="majorBidi"/>
+                <w:szCs w:val="28"/>
+              </w:rPr>
+            </w:pPr>
+            <w:r>
+              <w:rPr>
+                <w:rFonts w:ascii="Times New Roman" w:eastAsia="標楷體" w:hAnsi="Times New Roman" w:cstheme="majorBidi" w:hint="eastAsia"/>
+                <w:szCs w:val="28"/>
+              </w:rPr>
               <w:t xml:space="preserve">Edge </w:t>
             </w:r>
+            <w:proofErr w:type="gramStart"/>
             <w:r>
               <w:rPr>
                 <w:rFonts w:ascii="Times New Roman" w:eastAsia="標楷體" w:hAnsi="Times New Roman" w:cstheme="majorBidi"/>
@@ -2333,26 +3475,13 @@
               </w:rPr>
               <w:t>–</w:t>
             </w:r>
-            <w:r>
-              <w:rPr>
-                <w:rFonts w:ascii="Times New Roman" w:eastAsia="標楷體" w:hAnsi="Times New Roman" w:cstheme="majorBidi" w:hint="eastAsia"/>
-                <w:szCs w:val="28"/>
-              </w:rPr>
-              <w:t xml:space="preserve"> Vid</w:t>
-            </w:r>
-            <w:r>
-              <w:rPr>
-                <w:rFonts w:ascii="Times New Roman" w:eastAsia="標楷體" w:hAnsi="Times New Roman" w:cstheme="majorBidi" w:hint="eastAsia"/>
-                <w:szCs w:val="28"/>
-              </w:rPr>
-              <w:t>1, Vid2</w:t>
-            </w:r>
-            <w:r>
-              <w:rPr>
-                <w:rFonts w:ascii="Times New Roman" w:eastAsia="標楷體" w:hAnsi="Times New Roman" w:cstheme="majorBidi" w:hint="eastAsia"/>
-                <w:szCs w:val="28"/>
-              </w:rPr>
-              <w:t xml:space="preserve"> </w:t>
+            <w:proofErr w:type="gramEnd"/>
+            <w:r>
+              <w:rPr>
+                <w:rFonts w:ascii="Times New Roman" w:eastAsia="標楷體" w:hAnsi="Times New Roman" w:cstheme="majorBidi" w:hint="eastAsia"/>
+                <w:szCs w:val="28"/>
+              </w:rPr>
+              <w:t xml:space="preserve"> Vid1, Vid2 </w:t>
             </w:r>
             <w:r>
               <w:rPr>
@@ -2392,7 +3521,7 @@
               </w:numPr>
               <w:ind w:leftChars="0"/>
               <w:rPr>
-                <w:rFonts w:ascii="Times New Roman" w:eastAsia="標楷體" w:hAnsi="Times New Roman" w:cstheme="majorBidi" w:hint="eastAsia"/>
+                <w:rFonts w:ascii="Times New Roman" w:eastAsia="標楷體" w:hAnsi="Times New Roman" w:cstheme="majorBidi"/>
                 <w:szCs w:val="28"/>
               </w:rPr>
             </w:pPr>
@@ -2403,6 +3532,7 @@
               </w:rPr>
               <w:t xml:space="preserve">Group </w:t>
             </w:r>
+            <w:proofErr w:type="gramStart"/>
             <w:r>
               <w:rPr>
                 <w:rFonts w:ascii="Times New Roman" w:eastAsia="標楷體" w:hAnsi="Times New Roman" w:cstheme="majorBidi"/>
@@ -2410,13 +3540,23 @@
               </w:rPr>
               <w:t>–</w:t>
             </w:r>
-            <w:r>
-              <w:rPr>
-                <w:rFonts w:ascii="Times New Roman" w:eastAsia="標楷體" w:hAnsi="Times New Roman" w:cstheme="majorBidi" w:hint="eastAsia"/>
-                <w:szCs w:val="28"/>
-              </w:rPr>
-              <w:t xml:space="preserve"> Gid</w:t>
-            </w:r>
+            <w:proofErr w:type="gramEnd"/>
+            <w:r>
+              <w:rPr>
+                <w:rFonts w:ascii="Times New Roman" w:eastAsia="標楷體" w:hAnsi="Times New Roman" w:cstheme="majorBidi" w:hint="eastAsia"/>
+                <w:szCs w:val="28"/>
+              </w:rPr>
+              <w:t xml:space="preserve"> </w:t>
+            </w:r>
+            <w:proofErr w:type="spellStart"/>
+            <w:r>
+              <w:rPr>
+                <w:rFonts w:ascii="Times New Roman" w:eastAsia="標楷體" w:hAnsi="Times New Roman" w:cstheme="majorBidi" w:hint="eastAsia"/>
+                <w:szCs w:val="28"/>
+              </w:rPr>
+              <w:t>Gid</w:t>
+            </w:r>
+            <w:proofErr w:type="spellEnd"/>
             <w:r>
               <w:rPr>
                 <w:rFonts w:ascii="Times New Roman" w:eastAsia="標楷體" w:hAnsi="Times New Roman" w:cstheme="majorBidi" w:hint="eastAsia"/>
@@ -2448,24 +3588,35 @@
               </w:numPr>
               <w:ind w:leftChars="0"/>
               <w:rPr>
-                <w:rFonts w:ascii="Times New Roman" w:eastAsia="標楷體" w:hAnsi="Times New Roman" w:cstheme="majorBidi" w:hint="eastAsia"/>
-                <w:szCs w:val="28"/>
-              </w:rPr>
-            </w:pPr>
-            <w:r>
-              <w:rPr>
-                <w:rFonts w:ascii="Times New Roman" w:eastAsia="標楷體" w:hAnsi="Times New Roman" w:cstheme="majorBidi" w:hint="eastAsia"/>
-                <w:szCs w:val="28"/>
-              </w:rPr>
-              <w:t xml:space="preserve">GroupEdges </w:t>
-            </w:r>
-            <w:r>
-              <w:rPr>
                 <w:rFonts w:ascii="Times New Roman" w:eastAsia="標楷體" w:hAnsi="Times New Roman" w:cstheme="majorBidi"/>
                 <w:szCs w:val="28"/>
               </w:rPr>
+            </w:pPr>
+            <w:proofErr w:type="spellStart"/>
+            <w:r>
+              <w:rPr>
+                <w:rFonts w:ascii="Times New Roman" w:eastAsia="標楷體" w:hAnsi="Times New Roman" w:cstheme="majorBidi" w:hint="eastAsia"/>
+                <w:szCs w:val="28"/>
+              </w:rPr>
+              <w:t>GroupEdges</w:t>
+            </w:r>
+            <w:proofErr w:type="spellEnd"/>
+            <w:r>
+              <w:rPr>
+                <w:rFonts w:ascii="Times New Roman" w:eastAsia="標楷體" w:hAnsi="Times New Roman" w:cstheme="majorBidi" w:hint="eastAsia"/>
+                <w:szCs w:val="28"/>
+              </w:rPr>
+              <w:t xml:space="preserve"> </w:t>
+            </w:r>
+            <w:proofErr w:type="gramStart"/>
+            <w:r>
+              <w:rPr>
+                <w:rFonts w:ascii="Times New Roman" w:eastAsia="標楷體" w:hAnsi="Times New Roman" w:cstheme="majorBidi"/>
+                <w:szCs w:val="28"/>
+              </w:rPr>
               <w:t>–</w:t>
             </w:r>
+            <w:proofErr w:type="gramEnd"/>
             <w:r>
               <w:rPr>
                 <w:rFonts w:ascii="Times New Roman" w:eastAsia="標楷體" w:hAnsi="Times New Roman" w:cstheme="majorBidi" w:hint="eastAsia"/>
@@ -2487,6 +3638,7 @@
               </w:rPr>
               <w:t>Group</w:t>
             </w:r>
+            <w:proofErr w:type="gramStart"/>
             <w:r>
               <w:rPr>
                 <w:rFonts w:ascii="Times New Roman" w:eastAsia="標楷體" w:hAnsi="Times New Roman" w:cstheme="majorBidi" w:hint="eastAsia"/>
@@ -2494,6 +3646,7 @@
               </w:rPr>
               <w:t>間的</w:t>
             </w:r>
+            <w:proofErr w:type="gramEnd"/>
             <w:r>
               <w:rPr>
                 <w:rFonts w:ascii="Times New Roman" w:eastAsia="標楷體" w:hAnsi="Times New Roman" w:cstheme="majorBidi" w:hint="eastAsia"/>
@@ -2511,7 +3664,7 @@
               </w:numPr>
               <w:ind w:leftChars="0"/>
               <w:rPr>
-                <w:rFonts w:ascii="Times New Roman" w:eastAsia="標楷體" w:hAnsi="Times New Roman" w:cstheme="majorBidi" w:hint="eastAsia"/>
+                <w:rFonts w:ascii="Times New Roman" w:eastAsia="標楷體" w:hAnsi="Times New Roman" w:cstheme="majorBidi"/>
                 <w:szCs w:val="28"/>
               </w:rPr>
             </w:pPr>
@@ -2546,7 +3699,7 @@
               </w:numPr>
               <w:ind w:leftChars="0"/>
               <w:rPr>
-                <w:rFonts w:ascii="Times New Roman" w:eastAsia="標楷體" w:hAnsi="Times New Roman" w:cstheme="majorBidi" w:hint="eastAsia"/>
+                <w:rFonts w:ascii="Times New Roman" w:eastAsia="標楷體" w:hAnsi="Times New Roman" w:cstheme="majorBidi"/>
                 <w:szCs w:val="28"/>
               </w:rPr>
             </w:pPr>
@@ -2567,7 +3720,7 @@
               </w:numPr>
               <w:ind w:leftChars="0"/>
               <w:rPr>
-                <w:rFonts w:ascii="Times New Roman" w:eastAsia="標楷體" w:hAnsi="Times New Roman" w:cstheme="majorBidi" w:hint="eastAsia"/>
+                <w:rFonts w:ascii="Times New Roman" w:eastAsia="標楷體" w:hAnsi="Times New Roman" w:cstheme="majorBidi"/>
                 <w:szCs w:val="28"/>
               </w:rPr>
             </w:pPr>
@@ -2609,7 +3762,7 @@
               </w:numPr>
               <w:ind w:leftChars="0"/>
               <w:rPr>
-                <w:rFonts w:ascii="Times New Roman" w:eastAsia="標楷體" w:hAnsi="Times New Roman" w:cstheme="majorBidi" w:hint="eastAsia"/>
+                <w:rFonts w:ascii="Times New Roman" w:eastAsia="標楷體" w:hAnsi="Times New Roman" w:cstheme="majorBidi"/>
                 <w:szCs w:val="28"/>
               </w:rPr>
             </w:pPr>
@@ -2630,7 +3783,7 @@
               </w:numPr>
               <w:ind w:leftChars="0"/>
               <w:rPr>
-                <w:rFonts w:ascii="Times New Roman" w:eastAsia="標楷體" w:hAnsi="Times New Roman" w:cstheme="majorBidi" w:hint="eastAsia"/>
+                <w:rFonts w:ascii="Times New Roman" w:eastAsia="標楷體" w:hAnsi="Times New Roman" w:cstheme="majorBidi"/>
                 <w:szCs w:val="28"/>
               </w:rPr>
             </w:pPr>
@@ -2641,6 +3794,7 @@
               </w:rPr>
               <w:t>有</w:t>
             </w:r>
+            <w:proofErr w:type="spellStart"/>
             <w:r>
               <w:rPr>
                 <w:rFonts w:ascii="Times New Roman" w:eastAsia="標楷體" w:hAnsi="Times New Roman" w:cstheme="majorBidi" w:hint="eastAsia"/>
@@ -2648,6 +3802,7 @@
               </w:rPr>
               <w:t>Input/Output</w:t>
             </w:r>
+            <w:proofErr w:type="spellEnd"/>
             <w:r>
               <w:rPr>
                 <w:rFonts w:ascii="Times New Roman" w:eastAsia="標楷體" w:hAnsi="Times New Roman" w:cstheme="majorBidi" w:hint="eastAsia"/>
@@ -2665,15 +3820,16 @@
               </w:numPr>
               <w:ind w:leftChars="0"/>
               <w:rPr>
-                <w:rFonts w:ascii="Times New Roman" w:eastAsia="標楷體" w:hAnsi="Times New Roman" w:cstheme="majorBidi" w:hint="eastAsia"/>
-                <w:szCs w:val="28"/>
-              </w:rPr>
-            </w:pPr>
-            <w:r>
-              <w:rPr>
-                <w:rFonts w:ascii="Times New Roman" w:eastAsia="標楷體" w:hAnsi="Times New Roman" w:cstheme="majorBidi" w:hint="eastAsia"/>
-                <w:szCs w:val="28"/>
-              </w:rPr>
+                <w:rFonts w:ascii="Times New Roman" w:eastAsia="標楷體" w:hAnsi="Times New Roman" w:cstheme="majorBidi"/>
+                <w:szCs w:val="28"/>
+              </w:rPr>
+            </w:pPr>
+            <w:r>
+              <w:rPr>
+                <w:rFonts w:ascii="Times New Roman" w:eastAsia="標楷體" w:hAnsi="Times New Roman" w:cstheme="majorBidi" w:hint="eastAsia"/>
+                <w:szCs w:val="28"/>
+              </w:rPr>
+              <w:lastRenderedPageBreak/>
               <w:t>其他的本來</w:t>
             </w:r>
             <w:r>
@@ -2681,7 +3837,23 @@
                 <w:rFonts w:ascii="Times New Roman" w:eastAsia="標楷體" w:hAnsi="Times New Roman" w:cstheme="majorBidi" w:hint="eastAsia"/>
                 <w:szCs w:val="28"/>
               </w:rPr>
-              <w:t>(NodeXL)</w:t>
+              <w:t>(</w:t>
+            </w:r>
+            <w:proofErr w:type="spellStart"/>
+            <w:r>
+              <w:rPr>
+                <w:rFonts w:ascii="Times New Roman" w:eastAsia="標楷體" w:hAnsi="Times New Roman" w:cstheme="majorBidi" w:hint="eastAsia"/>
+                <w:szCs w:val="28"/>
+              </w:rPr>
+              <w:t>NodeXL</w:t>
+            </w:r>
+            <w:proofErr w:type="spellEnd"/>
+            <w:r>
+              <w:rPr>
+                <w:rFonts w:ascii="Times New Roman" w:eastAsia="標楷體" w:hAnsi="Times New Roman" w:cstheme="majorBidi" w:hint="eastAsia"/>
+                <w:szCs w:val="28"/>
+              </w:rPr>
+              <w:t>)</w:t>
             </w:r>
             <w:r>
               <w:rPr>
@@ -2689,6 +3861,13 @@
                 <w:szCs w:val="28"/>
               </w:rPr>
               <w:t>就有，</w:t>
+            </w:r>
+            <w:r>
+              <w:rPr>
+                <w:rFonts w:ascii="Times New Roman" w:eastAsia="標楷體" w:hAnsi="Times New Roman" w:cstheme="majorBidi" w:hint="eastAsia"/>
+                <w:szCs w:val="28"/>
+              </w:rPr>
+              <w:t>不需要</w:t>
             </w:r>
           </w:p>
           <w:p>
@@ -2700,7 +3879,7 @@
               </w:numPr>
               <w:ind w:leftChars="0"/>
               <w:rPr>
-                <w:rFonts w:ascii="Times New Roman" w:eastAsia="標楷體" w:hAnsi="Times New Roman" w:cstheme="majorBidi" w:hint="eastAsia"/>
+                <w:rFonts w:ascii="Times New Roman" w:eastAsia="標楷體" w:hAnsi="Times New Roman" w:cstheme="majorBidi"/>
                 <w:szCs w:val="28"/>
               </w:rPr>
             </w:pPr>
@@ -2728,7 +3907,7 @@
               </w:numPr>
               <w:ind w:leftChars="0"/>
               <w:rPr>
-                <w:rFonts w:ascii="Times New Roman" w:eastAsia="標楷體" w:hAnsi="Times New Roman" w:cstheme="majorBidi" w:hint="eastAsia"/>
+                <w:rFonts w:ascii="Times New Roman" w:eastAsia="標楷體" w:hAnsi="Times New Roman" w:cstheme="majorBidi"/>
                 <w:szCs w:val="28"/>
               </w:rPr>
             </w:pPr>
@@ -2749,16 +3928,25 @@
               </w:numPr>
               <w:ind w:leftChars="0"/>
               <w:rPr>
-                <w:rFonts w:ascii="Times New Roman" w:eastAsia="標楷體" w:hAnsi="Times New Roman" w:cstheme="majorBidi" w:hint="eastAsia"/>
-                <w:szCs w:val="28"/>
-              </w:rPr>
-            </w:pPr>
-            <w:r>
-              <w:rPr>
-                <w:rFonts w:ascii="Times New Roman" w:eastAsia="標楷體" w:hAnsi="Times New Roman" w:cstheme="majorBidi" w:hint="eastAsia"/>
-                <w:szCs w:val="28"/>
-              </w:rPr>
-              <w:t xml:space="preserve">GraphStorageManager </w:t>
+                <w:rFonts w:ascii="Times New Roman" w:eastAsia="標楷體" w:hAnsi="Times New Roman" w:cstheme="majorBidi"/>
+                <w:szCs w:val="28"/>
+              </w:rPr>
+            </w:pPr>
+            <w:proofErr w:type="spellStart"/>
+            <w:r>
+              <w:rPr>
+                <w:rFonts w:ascii="Times New Roman" w:eastAsia="標楷體" w:hAnsi="Times New Roman" w:cstheme="majorBidi" w:hint="eastAsia"/>
+                <w:szCs w:val="28"/>
+              </w:rPr>
+              <w:t>GraphStorageManager</w:t>
+            </w:r>
+            <w:proofErr w:type="spellEnd"/>
+            <w:r>
+              <w:rPr>
+                <w:rFonts w:ascii="Times New Roman" w:eastAsia="標楷體" w:hAnsi="Times New Roman" w:cstheme="majorBidi" w:hint="eastAsia"/>
+                <w:szCs w:val="28"/>
+              </w:rPr>
+              <w:t xml:space="preserve"> </w:t>
             </w:r>
             <w:r>
               <w:rPr>
@@ -2786,7 +3974,23 @@
                 <w:rFonts w:ascii="Times New Roman" w:eastAsia="標楷體" w:hAnsi="Times New Roman" w:cstheme="majorBidi" w:hint="eastAsia"/>
                 <w:szCs w:val="28"/>
               </w:rPr>
-              <w:t xml:space="preserve"> AllInOneTable </w:t>
+              <w:t xml:space="preserve"> </w:t>
+            </w:r>
+            <w:proofErr w:type="spellStart"/>
+            <w:r>
+              <w:rPr>
+                <w:rFonts w:ascii="Times New Roman" w:eastAsia="標楷體" w:hAnsi="Times New Roman" w:cstheme="majorBidi" w:hint="eastAsia"/>
+                <w:szCs w:val="28"/>
+              </w:rPr>
+              <w:t>AllInOneTable</w:t>
+            </w:r>
+            <w:proofErr w:type="spellEnd"/>
+            <w:r>
+              <w:rPr>
+                <w:rFonts w:ascii="Times New Roman" w:eastAsia="標楷體" w:hAnsi="Times New Roman" w:cstheme="majorBidi" w:hint="eastAsia"/>
+                <w:szCs w:val="28"/>
+              </w:rPr>
+              <w:t xml:space="preserve"> </w:t>
             </w:r>
             <w:r>
               <w:rPr>
@@ -2812,7 +4016,7 @@
               </w:numPr>
               <w:ind w:leftChars="0"/>
               <w:rPr>
-                <w:rFonts w:ascii="Times New Roman" w:eastAsia="標楷體" w:hAnsi="Times New Roman" w:cstheme="majorBidi" w:hint="eastAsia"/>
+                <w:rFonts w:ascii="Times New Roman" w:eastAsia="標楷體" w:hAnsi="Times New Roman" w:cstheme="majorBidi"/>
                 <w:szCs w:val="28"/>
               </w:rPr>
             </w:pPr>
@@ -2833,7 +4037,7 @@
               </w:numPr>
               <w:ind w:leftChars="0"/>
               <w:rPr>
-                <w:rFonts w:ascii="Times New Roman" w:eastAsia="標楷體" w:hAnsi="Times New Roman" w:cstheme="majorBidi" w:hint="eastAsia"/>
+                <w:rFonts w:ascii="Times New Roman" w:eastAsia="標楷體" w:hAnsi="Times New Roman" w:cstheme="majorBidi"/>
                 <w:szCs w:val="28"/>
               </w:rPr>
             </w:pPr>
@@ -2854,7 +4058,7 @@
               </w:numPr>
               <w:ind w:leftChars="0"/>
               <w:rPr>
-                <w:rFonts w:ascii="Times New Roman" w:eastAsia="標楷體" w:hAnsi="Times New Roman" w:cstheme="majorBidi" w:hint="eastAsia"/>
+                <w:rFonts w:ascii="Times New Roman" w:eastAsia="標楷體" w:hAnsi="Times New Roman" w:cstheme="majorBidi"/>
                 <w:szCs w:val="28"/>
               </w:rPr>
             </w:pPr>
@@ -2882,7 +4086,7 @@
               </w:numPr>
               <w:ind w:leftChars="0"/>
               <w:rPr>
-                <w:rFonts w:ascii="Times New Roman" w:eastAsia="標楷體" w:hAnsi="Times New Roman" w:cstheme="majorBidi" w:hint="eastAsia"/>
+                <w:rFonts w:ascii="Times New Roman" w:eastAsia="標楷體" w:hAnsi="Times New Roman" w:cstheme="majorBidi"/>
                 <w:szCs w:val="28"/>
               </w:rPr>
             </w:pPr>
@@ -2903,7 +4107,7 @@
               </w:numPr>
               <w:ind w:leftChars="0"/>
               <w:rPr>
-                <w:rFonts w:ascii="Times New Roman" w:eastAsia="標楷體" w:hAnsi="Times New Roman" w:cstheme="majorBidi" w:hint="eastAsia"/>
+                <w:rFonts w:ascii="Times New Roman" w:eastAsia="標楷體" w:hAnsi="Times New Roman" w:cstheme="majorBidi"/>
                 <w:szCs w:val="28"/>
               </w:rPr>
             </w:pPr>
@@ -2924,7 +4128,7 @@
               </w:numPr>
               <w:ind w:leftChars="0"/>
               <w:rPr>
-                <w:rFonts w:ascii="Times New Roman" w:eastAsia="標楷體" w:hAnsi="Times New Roman" w:cstheme="majorBidi" w:hint="eastAsia"/>
+                <w:rFonts w:ascii="Times New Roman" w:eastAsia="標楷體" w:hAnsi="Times New Roman" w:cstheme="majorBidi"/>
                 <w:szCs w:val="28"/>
               </w:rPr>
             </w:pPr>
@@ -2945,7 +4149,7 @@
               </w:numPr>
               <w:ind w:leftChars="0"/>
               <w:rPr>
-                <w:rFonts w:ascii="Times New Roman" w:eastAsia="標楷體" w:hAnsi="Times New Roman" w:cstheme="majorBidi" w:hint="eastAsia"/>
+                <w:rFonts w:ascii="Times New Roman" w:eastAsia="標楷體" w:hAnsi="Times New Roman" w:cstheme="majorBidi"/>
                 <w:szCs w:val="28"/>
               </w:rPr>
             </w:pPr>
@@ -3369,11 +4573,19 @@
               </w:rPr>
               <w:t>提供</w:t>
             </w:r>
-            <w:r>
-              <w:rPr>
-                <w:rFonts w:ascii="Times New Roman" w:eastAsia="標楷體" w:hAnsi="Times New Roman" w:cs="Times New Roman"/>
-              </w:rPr>
-              <w:t>Github public key</w:t>
+            <w:proofErr w:type="spellStart"/>
+            <w:r>
+              <w:rPr>
+                <w:rFonts w:ascii="Times New Roman" w:eastAsia="標楷體" w:hAnsi="Times New Roman" w:cs="Times New Roman"/>
+              </w:rPr>
+              <w:t>Github</w:t>
+            </w:r>
+            <w:proofErr w:type="spellEnd"/>
+            <w:r>
+              <w:rPr>
+                <w:rFonts w:ascii="Times New Roman" w:eastAsia="標楷體" w:hAnsi="Times New Roman" w:cs="Times New Roman"/>
+              </w:rPr>
+              <w:t xml:space="preserve"> public key</w:t>
             </w:r>
           </w:p>
         </w:tc>
@@ -4068,8 +5280,16 @@
               <w:rPr>
                 <w:rFonts w:ascii="Times New Roman" w:eastAsia="標楷體" w:hAnsi="Times New Roman" w:cs="Times New Roman"/>
               </w:rPr>
-              <w:t>WBS—</w:t>
-            </w:r>
+              <w:t>WBS</w:t>
+            </w:r>
+            <w:proofErr w:type="gramStart"/>
+            <w:r>
+              <w:rPr>
+                <w:rFonts w:ascii="Times New Roman" w:eastAsia="標楷體" w:hAnsi="Times New Roman" w:cs="Times New Roman"/>
+              </w:rPr>
+              <w:t>—</w:t>
+            </w:r>
+            <w:proofErr w:type="gramEnd"/>
             <w:r>
               <w:rPr>
                 <w:rFonts w:ascii="Times New Roman" w:eastAsia="標楷體" w:hAnsi="Times New Roman" w:cs="Times New Roman"/>
@@ -4209,7 +5429,21 @@
               <w:rPr>
                 <w:rFonts w:ascii="Times New Roman" w:eastAsia="標楷體" w:hAnsi="Times New Roman" w:cs="Times New Roman"/>
               </w:rPr>
-              <w:t xml:space="preserve"> Github key, </w:t>
+              <w:t xml:space="preserve"> </w:t>
+            </w:r>
+            <w:proofErr w:type="spellStart"/>
+            <w:r>
+              <w:rPr>
+                <w:rFonts w:ascii="Times New Roman" w:eastAsia="標楷體" w:hAnsi="Times New Roman" w:cs="Times New Roman"/>
+              </w:rPr>
+              <w:t>Github</w:t>
+            </w:r>
+            <w:proofErr w:type="spellEnd"/>
+            <w:r>
+              <w:rPr>
+                <w:rFonts w:ascii="Times New Roman" w:eastAsia="標楷體" w:hAnsi="Times New Roman" w:cs="Times New Roman"/>
+              </w:rPr>
+              <w:t xml:space="preserve"> key, </w:t>
             </w:r>
             <w:r>
               <w:rPr>
@@ -4719,8 +5953,19 @@
                 <w:sz w:val="27"/>
                 <w:szCs w:val="27"/>
               </w:rPr>
-              <w:t>映孜</w:t>
-            </w:r>
+              <w:t>映</w:t>
+            </w:r>
+            <w:proofErr w:type="gramStart"/>
+            <w:r>
+              <w:rPr>
+                <w:rFonts w:ascii="Times New Roman" w:eastAsia="標楷體" w:hAnsi="Times New Roman" w:cs="Times New Roman"/>
+                <w:color w:val="000000"/>
+                <w:sz w:val="27"/>
+                <w:szCs w:val="27"/>
+              </w:rPr>
+              <w:t>孜</w:t>
+            </w:r>
+            <w:proofErr w:type="gramEnd"/>
             <w:r>
               <w:rPr>
                 <w:rFonts w:ascii="Times New Roman" w:eastAsia="標楷體" w:hAnsi="Times New Roman" w:cs="Times New Roman"/>
@@ -7425,17 +8670,17 @@
               <w:pStyle w:val="Default"/>
               <w:cnfStyle w:val="000000100000" w:firstRow="0" w:lastRow="0" w:firstColumn="0" w:lastColumn="0" w:oddVBand="0" w:evenVBand="0" w:oddHBand="1" w:evenHBand="0" w:firstRowFirstColumn="0" w:firstRowLastColumn="0" w:lastRowFirstColumn="0" w:lastRowLastColumn="0"/>
               <w:rPr>
+                <w:rFonts w:ascii="Times New Roman" w:eastAsia="標楷體" w:hAnsi="Times New Roman" w:cs="Times New Roman"/>
+                <w:sz w:val="23"/>
+                <w:szCs w:val="23"/>
+              </w:rPr>
+            </w:pPr>
+            <w:r>
+              <w:rPr>
                 <w:rFonts w:ascii="Times New Roman" w:eastAsia="標楷體" w:hAnsi="Times New Roman" w:cs="Times New Roman" w:hint="eastAsia"/>
                 <w:sz w:val="23"/>
                 <w:szCs w:val="23"/>
               </w:rPr>
-            </w:pPr>
-            <w:r>
-              <w:rPr>
-                <w:rFonts w:ascii="Times New Roman" w:eastAsia="標楷體" w:hAnsi="Times New Roman" w:cs="Times New Roman" w:hint="eastAsia"/>
-                <w:sz w:val="23"/>
-                <w:szCs w:val="23"/>
-              </w:rPr>
               <w:t>Implement</w:t>
             </w:r>
           </w:p>
@@ -7452,7 +8697,7 @@
               <w:jc w:val="center"/>
               <w:cnfStyle w:val="000000100000" w:firstRow="0" w:lastRow="0" w:firstColumn="0" w:lastColumn="0" w:oddVBand="0" w:evenVBand="0" w:oddHBand="1" w:evenHBand="0" w:firstRowFirstColumn="0" w:firstRowLastColumn="0" w:lastRowFirstColumn="0" w:lastRowLastColumn="0"/>
               <w:rPr>
-                <w:rFonts w:ascii="Times New Roman" w:eastAsia="標楷體" w:hAnsi="Times New Roman" w:cs="Times New Roman" w:hint="eastAsia"/>
+                <w:rFonts w:ascii="Times New Roman" w:eastAsia="標楷體" w:hAnsi="Times New Roman" w:cs="Times New Roman"/>
               </w:rPr>
             </w:pPr>
             <w:r>
@@ -7474,7 +8719,7 @@
               <w:jc w:val="center"/>
               <w:cnfStyle w:val="000000100000" w:firstRow="0" w:lastRow="0" w:firstColumn="0" w:lastColumn="0" w:oddVBand="0" w:evenVBand="0" w:oddHBand="1" w:evenHBand="0" w:firstRowFirstColumn="0" w:firstRowLastColumn="0" w:lastRowFirstColumn="0" w:lastRowLastColumn="0"/>
               <w:rPr>
-                <w:rFonts w:ascii="Times New Roman" w:eastAsia="標楷體" w:hAnsi="Times New Roman" w:cs="Times New Roman" w:hint="eastAsia"/>
+                <w:rFonts w:ascii="Times New Roman" w:eastAsia="標楷體" w:hAnsi="Times New Roman" w:cs="Times New Roman"/>
               </w:rPr>
             </w:pPr>
             <w:r>
@@ -7495,7 +8740,7 @@
               <w:jc w:val="center"/>
               <w:cnfStyle w:val="000000100000" w:firstRow="0" w:lastRow="0" w:firstColumn="0" w:lastColumn="0" w:oddVBand="0" w:evenVBand="0" w:oddHBand="1" w:evenHBand="0" w:firstRowFirstColumn="0" w:firstRowLastColumn="0" w:lastRowFirstColumn="0" w:lastRowLastColumn="0"/>
               <w:rPr>
-                <w:rFonts w:ascii="Times New Roman" w:eastAsia="標楷體" w:hAnsi="Times New Roman" w:cs="Times New Roman" w:hint="eastAsia"/>
+                <w:rFonts w:ascii="Times New Roman" w:eastAsia="標楷體" w:hAnsi="Times New Roman" w:cs="Times New Roman"/>
                 <w:b/>
               </w:rPr>
             </w:pPr>
@@ -7560,17 +8805,17 @@
               <w:pStyle w:val="Default"/>
               <w:cnfStyle w:val="000000010000" w:firstRow="0" w:lastRow="0" w:firstColumn="0" w:lastColumn="0" w:oddVBand="0" w:evenVBand="0" w:oddHBand="0" w:evenHBand="1" w:firstRowFirstColumn="0" w:firstRowLastColumn="0" w:lastRowFirstColumn="0" w:lastRowLastColumn="0"/>
               <w:rPr>
+                <w:rFonts w:ascii="Times New Roman" w:eastAsia="標楷體" w:hAnsi="Times New Roman" w:cs="Times New Roman"/>
+                <w:sz w:val="23"/>
+                <w:szCs w:val="23"/>
+              </w:rPr>
+            </w:pPr>
+            <w:r>
+              <w:rPr>
                 <w:rFonts w:ascii="Times New Roman" w:eastAsia="標楷體" w:hAnsi="Times New Roman" w:cs="Times New Roman" w:hint="eastAsia"/>
                 <w:sz w:val="23"/>
                 <w:szCs w:val="23"/>
               </w:rPr>
-            </w:pPr>
-            <w:r>
-              <w:rPr>
-                <w:rFonts w:ascii="Times New Roman" w:eastAsia="標楷體" w:hAnsi="Times New Roman" w:cs="Times New Roman" w:hint="eastAsia"/>
-                <w:sz w:val="23"/>
-                <w:szCs w:val="23"/>
-              </w:rPr>
               <w:t>Unit-testing</w:t>
             </w:r>
           </w:p>
@@ -7587,7 +8832,7 @@
               <w:jc w:val="center"/>
               <w:cnfStyle w:val="000000010000" w:firstRow="0" w:lastRow="0" w:firstColumn="0" w:lastColumn="0" w:oddVBand="0" w:evenVBand="0" w:oddHBand="0" w:evenHBand="1" w:firstRowFirstColumn="0" w:firstRowLastColumn="0" w:lastRowFirstColumn="0" w:lastRowLastColumn="0"/>
               <w:rPr>
-                <w:rFonts w:ascii="Times New Roman" w:eastAsia="標楷體" w:hAnsi="Times New Roman" w:cs="Times New Roman" w:hint="eastAsia"/>
+                <w:rFonts w:ascii="Times New Roman" w:eastAsia="標楷體" w:hAnsi="Times New Roman" w:cs="Times New Roman"/>
               </w:rPr>
             </w:pPr>
             <w:r>
@@ -7609,7 +8854,7 @@
               <w:jc w:val="center"/>
               <w:cnfStyle w:val="000000010000" w:firstRow="0" w:lastRow="0" w:firstColumn="0" w:lastColumn="0" w:oddVBand="0" w:evenVBand="0" w:oddHBand="0" w:evenHBand="1" w:firstRowFirstColumn="0" w:firstRowLastColumn="0" w:lastRowFirstColumn="0" w:lastRowLastColumn="0"/>
               <w:rPr>
-                <w:rFonts w:ascii="Times New Roman" w:eastAsia="標楷體" w:hAnsi="Times New Roman" w:cs="Times New Roman" w:hint="eastAsia"/>
+                <w:rFonts w:ascii="Times New Roman" w:eastAsia="標楷體" w:hAnsi="Times New Roman" w:cs="Times New Roman"/>
               </w:rPr>
             </w:pPr>
             <w:r>
@@ -7630,7 +8875,7 @@
               <w:jc w:val="center"/>
               <w:cnfStyle w:val="000000010000" w:firstRow="0" w:lastRow="0" w:firstColumn="0" w:lastColumn="0" w:oddVBand="0" w:evenVBand="0" w:oddHBand="0" w:evenHBand="1" w:firstRowFirstColumn="0" w:firstRowLastColumn="0" w:lastRowFirstColumn="0" w:lastRowLastColumn="0"/>
               <w:rPr>
-                <w:rFonts w:ascii="Times New Roman" w:eastAsia="標楷體" w:hAnsi="Times New Roman" w:cs="Times New Roman" w:hint="eastAsia"/>
+                <w:rFonts w:ascii="Times New Roman" w:eastAsia="標楷體" w:hAnsi="Times New Roman" w:cs="Times New Roman"/>
                 <w:b/>
               </w:rPr>
             </w:pPr>
@@ -11165,6 +12410,119 @@
     </w:lvl>
   </w:abstractNum>
   <w:abstractNum w:abstractNumId="33">
+    <w:nsid w:val="633E1171"/>
+    <w:multiLevelType w:val="hybridMultilevel"/>
+    <w:tmpl w:val="EF842D52"/>
+    <w:lvl w:ilvl="0" w:tplc="04090001">
+      <w:start w:val="1"/>
+      <w:numFmt w:val="bullet"/>
+      <w:lvlText w:val=""/>
+      <w:lvlJc w:val="left"/>
+      <w:pPr>
+        <w:ind w:left="480" w:hanging="480"/>
+      </w:pPr>
+      <w:rPr>
+        <w:rFonts w:ascii="Wingdings" w:hAnsi="Wingdings" w:hint="default"/>
+      </w:rPr>
+    </w:lvl>
+    <w:lvl w:ilvl="1" w:tplc="04090003" w:tentative="1">
+      <w:start w:val="1"/>
+      <w:numFmt w:val="bullet"/>
+      <w:lvlText w:val=""/>
+      <w:lvlJc w:val="left"/>
+      <w:pPr>
+        <w:ind w:left="960" w:hanging="480"/>
+      </w:pPr>
+      <w:rPr>
+        <w:rFonts w:ascii="Wingdings" w:hAnsi="Wingdings" w:hint="default"/>
+      </w:rPr>
+    </w:lvl>
+    <w:lvl w:ilvl="2" w:tplc="04090005" w:tentative="1">
+      <w:start w:val="1"/>
+      <w:numFmt w:val="bullet"/>
+      <w:lvlText w:val=""/>
+      <w:lvlJc w:val="left"/>
+      <w:pPr>
+        <w:ind w:left="1440" w:hanging="480"/>
+      </w:pPr>
+      <w:rPr>
+        <w:rFonts w:ascii="Wingdings" w:hAnsi="Wingdings" w:hint="default"/>
+      </w:rPr>
+    </w:lvl>
+    <w:lvl w:ilvl="3" w:tplc="04090001" w:tentative="1">
+      <w:start w:val="1"/>
+      <w:numFmt w:val="bullet"/>
+      <w:lvlText w:val=""/>
+      <w:lvlJc w:val="left"/>
+      <w:pPr>
+        <w:ind w:left="1920" w:hanging="480"/>
+      </w:pPr>
+      <w:rPr>
+        <w:rFonts w:ascii="Wingdings" w:hAnsi="Wingdings" w:hint="default"/>
+      </w:rPr>
+    </w:lvl>
+    <w:lvl w:ilvl="4" w:tplc="04090003" w:tentative="1">
+      <w:start w:val="1"/>
+      <w:numFmt w:val="bullet"/>
+      <w:lvlText w:val=""/>
+      <w:lvlJc w:val="left"/>
+      <w:pPr>
+        <w:ind w:left="2400" w:hanging="480"/>
+      </w:pPr>
+      <w:rPr>
+        <w:rFonts w:ascii="Wingdings" w:hAnsi="Wingdings" w:hint="default"/>
+      </w:rPr>
+    </w:lvl>
+    <w:lvl w:ilvl="5" w:tplc="04090005" w:tentative="1">
+      <w:start w:val="1"/>
+      <w:numFmt w:val="bullet"/>
+      <w:lvlText w:val=""/>
+      <w:lvlJc w:val="left"/>
+      <w:pPr>
+        <w:ind w:left="2880" w:hanging="480"/>
+      </w:pPr>
+      <w:rPr>
+        <w:rFonts w:ascii="Wingdings" w:hAnsi="Wingdings" w:hint="default"/>
+      </w:rPr>
+    </w:lvl>
+    <w:lvl w:ilvl="6" w:tplc="04090001" w:tentative="1">
+      <w:start w:val="1"/>
+      <w:numFmt w:val="bullet"/>
+      <w:lvlText w:val=""/>
+      <w:lvlJc w:val="left"/>
+      <w:pPr>
+        <w:ind w:left="3360" w:hanging="480"/>
+      </w:pPr>
+      <w:rPr>
+        <w:rFonts w:ascii="Wingdings" w:hAnsi="Wingdings" w:hint="default"/>
+      </w:rPr>
+    </w:lvl>
+    <w:lvl w:ilvl="7" w:tplc="04090003" w:tentative="1">
+      <w:start w:val="1"/>
+      <w:numFmt w:val="bullet"/>
+      <w:lvlText w:val=""/>
+      <w:lvlJc w:val="left"/>
+      <w:pPr>
+        <w:ind w:left="3840" w:hanging="480"/>
+      </w:pPr>
+      <w:rPr>
+        <w:rFonts w:ascii="Wingdings" w:hAnsi="Wingdings" w:hint="default"/>
+      </w:rPr>
+    </w:lvl>
+    <w:lvl w:ilvl="8" w:tplc="04090005" w:tentative="1">
+      <w:start w:val="1"/>
+      <w:numFmt w:val="bullet"/>
+      <w:lvlText w:val=""/>
+      <w:lvlJc w:val="left"/>
+      <w:pPr>
+        <w:ind w:left="4320" w:hanging="480"/>
+      </w:pPr>
+      <w:rPr>
+        <w:rFonts w:ascii="Wingdings" w:hAnsi="Wingdings" w:hint="default"/>
+      </w:rPr>
+    </w:lvl>
+  </w:abstractNum>
+  <w:abstractNum w:abstractNumId="34">
     <w:nsid w:val="674F0129"/>
     <w:multiLevelType w:val="hybridMultilevel"/>
     <w:tmpl w:val="48C042A2"/>
@@ -11277,7 +12635,7 @@
       </w:rPr>
     </w:lvl>
   </w:abstractNum>
-  <w:abstractNum w:abstractNumId="34">
+  <w:abstractNum w:abstractNumId="35">
     <w:nsid w:val="68502120"/>
     <w:multiLevelType w:val="hybridMultilevel"/>
     <w:tmpl w:val="1B48DD84"/>
@@ -11366,7 +12724,7 @@
       </w:pPr>
     </w:lvl>
   </w:abstractNum>
-  <w:abstractNum w:abstractNumId="35">
+  <w:abstractNum w:abstractNumId="36">
     <w:nsid w:val="753D7129"/>
     <w:multiLevelType w:val="hybridMultilevel"/>
     <w:tmpl w:val="5E02E3C8"/>
@@ -11455,7 +12813,7 @@
       </w:pPr>
     </w:lvl>
   </w:abstractNum>
-  <w:abstractNum w:abstractNumId="36">
+  <w:abstractNum w:abstractNumId="37">
     <w:nsid w:val="756E4FBC"/>
     <w:multiLevelType w:val="hybridMultilevel"/>
     <w:tmpl w:val="8048F1B0"/>
@@ -11568,7 +12926,7 @@
       </w:rPr>
     </w:lvl>
   </w:abstractNum>
-  <w:abstractNum w:abstractNumId="37">
+  <w:abstractNum w:abstractNumId="38">
     <w:nsid w:val="7BAA084B"/>
     <w:multiLevelType w:val="hybridMultilevel"/>
     <w:tmpl w:val="72CC5DE6"/>
@@ -11657,7 +13015,7 @@
       </w:pPr>
     </w:lvl>
   </w:abstractNum>
-  <w:abstractNum w:abstractNumId="38">
+  <w:abstractNum w:abstractNumId="39">
     <w:nsid w:val="7EA9634D"/>
     <w:multiLevelType w:val="multilevel"/>
     <w:tmpl w:val="9904D70E"/>
@@ -11794,7 +13152,7 @@
     <w:abstractNumId w:val="23"/>
   </w:num>
   <w:num w:numId="9">
-    <w:abstractNumId w:val="37"/>
+    <w:abstractNumId w:val="38"/>
   </w:num>
   <w:num w:numId="10">
     <w:abstractNumId w:val="27"/>
@@ -11815,7 +13173,7 @@
     <w:abstractNumId w:val="18"/>
   </w:num>
   <w:num w:numId="16">
-    <w:abstractNumId w:val="36"/>
+    <w:abstractNumId w:val="37"/>
   </w:num>
   <w:num w:numId="17">
     <w:abstractNumId w:val="26"/>
@@ -11845,7 +13203,7 @@
     <w:abstractNumId w:val="17"/>
   </w:num>
   <w:num w:numId="26">
-    <w:abstractNumId w:val="35"/>
+    <w:abstractNumId w:val="36"/>
   </w:num>
   <w:num w:numId="27">
     <w:abstractNumId w:val="19"/>
@@ -11854,7 +13212,7 @@
     <w:abstractNumId w:val="16"/>
   </w:num>
   <w:num w:numId="29">
-    <w:abstractNumId w:val="38"/>
+    <w:abstractNumId w:val="39"/>
   </w:num>
   <w:num w:numId="30">
     <w:abstractNumId w:val="11"/>
@@ -11881,10 +13239,13 @@
     <w:abstractNumId w:val="5"/>
   </w:num>
   <w:num w:numId="38">
-    <w:abstractNumId w:val="33"/>
+    <w:abstractNumId w:val="34"/>
   </w:num>
   <w:num w:numId="39">
-    <w:abstractNumId w:val="34"/>
+    <w:abstractNumId w:val="35"/>
+  </w:num>
+  <w:num w:numId="40">
+    <w:abstractNumId w:val="33"/>
   </w:num>
   <w:numIdMacAtCleanup w:val="4"/>
 </w:numbering>
@@ -13616,7 +14977,7 @@
 </file>
 
 <file path=customXml/itemProps1.xml><?xml version="1.0" encoding="utf-8"?>
-<ds:datastoreItem xmlns:ds="http://schemas.openxmlformats.org/officeDocument/2006/customXml" ds:itemID="{B0C7C65C-1D00-41E1-B8D9-7719595B3798}">
+<ds:datastoreItem xmlns:ds="http://schemas.openxmlformats.org/officeDocument/2006/customXml" ds:itemID="{E98FDDDC-F99B-4F99-A028-1452EC2F1C3C}">
   <ds:schemaRefs>
     <ds:schemaRef ds:uri="http://schemas.openxmlformats.org/officeDocument/2006/bibliography"/>
   </ds:schemaRefs>

</xml_diff>